<commit_message>
Added the exercise 2 containing the memory transfer assembly program. Updated the manual too with exercise 2.
</commit_message>
<xml_diff>
--- a/ECE-IoT505L Lab Manual.docx
+++ b/ECE-IoT505L Lab Manual.docx
@@ -1512,23 +1512,6 @@
     </w:p>
     <w:p>
       <w:pPr>
-        <w:rPr>
-          <w:b/>
-          <w:bCs/>
-          <w:lang w:val="en-US"/>
-        </w:rPr>
-      </w:pPr>
-      <w:r>
-        <w:rPr>
-          <w:b/>
-          <w:bCs/>
-          <w:lang w:val="en-US"/>
-        </w:rPr>
-        <w:t xml:space="preserve">Algorithm: </w:t>
-      </w:r>
-    </w:p>
-    <w:p>
-      <w:pPr>
         <w:pStyle w:val="ListParagraph"/>
         <w:numPr>
           <w:ilvl w:val="0"/>
@@ -1542,1145 +1525,867 @@
         <w:rPr>
           <w:lang w:val="en-US"/>
         </w:rPr>
-        <w:t>Move the address 0x10000100 to R0</w:t>
-      </w:r>
-      <w:r>
-        <w:rPr>
-          <w:lang w:val="en-US"/>
-        </w:rPr>
-        <w:t>.</w:t>
-      </w:r>
-    </w:p>
-    <w:p>
-      <w:pPr>
-        <w:pStyle w:val="ListParagraph"/>
-        <w:numPr>
-          <w:ilvl w:val="0"/>
-          <w:numId w:val="2"/>
-        </w:numPr>
-        <w:rPr>
-          <w:lang w:val="en-US"/>
-        </w:rPr>
-      </w:pPr>
-      <w:r>
-        <w:rPr>
-          <w:lang w:val="en-US"/>
-        </w:rPr>
-        <w:t xml:space="preserve">Load the </w:t>
+        <w:t>g</w:t>
+      </w:r>
+    </w:p>
+    <w:p>
+      <w:pPr>
+        <w:rPr>
+          <w:lang w:val="en-US"/>
+        </w:rPr>
+      </w:pPr>
+    </w:p>
+    <w:p>
+      <w:pPr>
+        <w:rPr>
+          <w:b/>
+          <w:bCs/>
+          <w:lang w:val="en-US"/>
+        </w:rPr>
+      </w:pPr>
+      <w:r>
+        <w:rPr>
+          <w:b/>
+          <w:bCs/>
+          <w:lang w:val="en-US"/>
+        </w:rPr>
+        <w:t>Assembly Program:</w:t>
+      </w:r>
+    </w:p>
+    <w:p>
+      <w:pPr>
+        <w:rPr>
+          <w:b/>
+          <w:bCs/>
+          <w:lang w:val="en-US"/>
+        </w:rPr>
+      </w:pPr>
+      <w:r>
+        <w:rPr>
+          <w:b/>
+          <w:bCs/>
+          <w:lang w:val="en-US"/>
+        </w:rPr>
+        <w:lastRenderedPageBreak/>
+        <w:tab/>
+        <w:t xml:space="preserve">AREA </w:t>
+      </w:r>
+      <w:proofErr w:type="spellStart"/>
+      <w:r>
+        <w:rPr>
+          <w:b/>
+          <w:bCs/>
+          <w:lang w:val="en-US"/>
+        </w:rPr>
+        <w:t>mydata</w:t>
+      </w:r>
+      <w:proofErr w:type="spellEnd"/>
+      <w:r>
+        <w:rPr>
+          <w:b/>
+          <w:bCs/>
+          <w:lang w:val="en-US"/>
+        </w:rPr>
+        <w:t>, DATA</w:t>
+      </w:r>
+    </w:p>
+    <w:p>
+      <w:pPr>
+        <w:rPr>
+          <w:b/>
+          <w:bCs/>
+          <w:lang w:val="en-US"/>
+        </w:rPr>
+      </w:pPr>
+      <w:r>
+        <w:rPr>
+          <w:b/>
+          <w:bCs/>
+          <w:lang w:val="en-US"/>
+        </w:rPr>
+        <w:t xml:space="preserve">X0 </w:t>
+      </w:r>
+      <w:r>
+        <w:rPr>
+          <w:b/>
+          <w:bCs/>
+          <w:lang w:val="en-US"/>
+        </w:rPr>
+        <w:tab/>
+        <w:t xml:space="preserve">EQU </w:t>
+      </w:r>
+      <w:r>
+        <w:rPr>
+          <w:b/>
+          <w:bCs/>
+          <w:lang w:val="en-US"/>
+        </w:rPr>
+        <w:tab/>
+        <w:t>0x10000100</w:t>
+      </w:r>
+    </w:p>
+    <w:p>
+      <w:pPr>
+        <w:rPr>
+          <w:b/>
+          <w:bCs/>
+          <w:lang w:val="en-US"/>
+        </w:rPr>
+      </w:pPr>
+      <w:r>
+        <w:rPr>
+          <w:b/>
+          <w:bCs/>
+          <w:lang w:val="en-US"/>
+        </w:rPr>
+        <w:t>X</w:t>
       </w:r>
       <w:proofErr w:type="gramStart"/>
       <w:r>
         <w:rPr>
-          <w:lang w:val="en-US"/>
-        </w:rPr>
-        <w:t>32 bit</w:t>
+          <w:b/>
+          <w:bCs/>
+          <w:lang w:val="en-US"/>
+        </w:rPr>
+        <w:t>1  EQU</w:t>
       </w:r>
       <w:proofErr w:type="gramEnd"/>
       <w:r>
         <w:rPr>
-          <w:lang w:val="en-US"/>
-        </w:rPr>
-        <w:t xml:space="preserve"> data pointed by R0 to R1</w:t>
-      </w:r>
-    </w:p>
-    <w:p>
-      <w:pPr>
-        <w:pStyle w:val="ListParagraph"/>
-        <w:numPr>
-          <w:ilvl w:val="0"/>
-          <w:numId w:val="2"/>
-        </w:numPr>
-        <w:rPr>
-          <w:lang w:val="en-US"/>
-        </w:rPr>
-      </w:pPr>
-      <w:r>
-        <w:rPr>
-          <w:lang w:val="en-US"/>
-        </w:rPr>
-        <w:t>Move the address 0x1000010</w:t>
-      </w:r>
-      <w:r>
-        <w:rPr>
-          <w:lang w:val="en-US"/>
-        </w:rPr>
-        <w:t>4</w:t>
-      </w:r>
-      <w:r>
-        <w:rPr>
-          <w:lang w:val="en-US"/>
-        </w:rPr>
-        <w:t xml:space="preserve"> to R0.</w:t>
-      </w:r>
-    </w:p>
-    <w:p>
-      <w:pPr>
-        <w:pStyle w:val="ListParagraph"/>
-        <w:numPr>
-          <w:ilvl w:val="0"/>
-          <w:numId w:val="2"/>
-        </w:numPr>
-        <w:rPr>
-          <w:lang w:val="en-US"/>
-        </w:rPr>
-      </w:pPr>
-      <w:r>
-        <w:rPr>
-          <w:lang w:val="en-US"/>
-        </w:rPr>
-        <w:t xml:space="preserve">Load the </w:t>
+          <w:b/>
+          <w:bCs/>
+          <w:lang w:val="en-US"/>
+        </w:rPr>
+        <w:t xml:space="preserve">     0x10000104</w:t>
+      </w:r>
+    </w:p>
+    <w:p>
+      <w:pPr>
+        <w:rPr>
+          <w:b/>
+          <w:bCs/>
+          <w:lang w:val="en-US"/>
+        </w:rPr>
+      </w:pPr>
+      <w:r>
+        <w:rPr>
+          <w:b/>
+          <w:bCs/>
+          <w:lang w:val="en-US"/>
+        </w:rPr>
+        <w:t xml:space="preserve">Y0 </w:t>
+      </w:r>
+      <w:r>
+        <w:rPr>
+          <w:b/>
+          <w:bCs/>
+          <w:lang w:val="en-US"/>
+        </w:rPr>
+        <w:tab/>
+        <w:t xml:space="preserve">EQU </w:t>
+      </w:r>
+      <w:r>
+        <w:rPr>
+          <w:b/>
+          <w:bCs/>
+          <w:lang w:val="en-US"/>
+        </w:rPr>
+        <w:tab/>
+        <w:t>0x10000108</w:t>
+      </w:r>
+    </w:p>
+    <w:p>
+      <w:pPr>
+        <w:rPr>
+          <w:b/>
+          <w:bCs/>
+          <w:lang w:val="en-US"/>
+        </w:rPr>
+      </w:pPr>
+      <w:r>
+        <w:rPr>
+          <w:b/>
+          <w:bCs/>
+          <w:lang w:val="en-US"/>
+        </w:rPr>
+        <w:t>Y</w:t>
       </w:r>
       <w:proofErr w:type="gramStart"/>
       <w:r>
         <w:rPr>
-          <w:lang w:val="en-US"/>
-        </w:rPr>
-        <w:t>32 bit</w:t>
+          <w:b/>
+          <w:bCs/>
+          <w:lang w:val="en-US"/>
+        </w:rPr>
+        <w:t>1  EQU</w:t>
       </w:r>
       <w:proofErr w:type="gramEnd"/>
       <w:r>
         <w:rPr>
-          <w:lang w:val="en-US"/>
-        </w:rPr>
-        <w:t xml:space="preserve"> data pointed by R0 to R</w:t>
-      </w:r>
-      <w:r>
-        <w:rPr>
-          <w:lang w:val="en-US"/>
-        </w:rPr>
-        <w:t>2</w:t>
-      </w:r>
-    </w:p>
-    <w:p>
-      <w:pPr>
-        <w:pStyle w:val="ListParagraph"/>
-        <w:numPr>
-          <w:ilvl w:val="0"/>
-          <w:numId w:val="2"/>
-        </w:numPr>
-        <w:rPr>
-          <w:lang w:val="en-US"/>
-        </w:rPr>
-      </w:pPr>
-      <w:r>
-        <w:rPr>
+          <w:b/>
+          <w:bCs/>
+          <w:lang w:val="en-US"/>
+        </w:rPr>
+        <w:t xml:space="preserve">     0x1000010C</w:t>
+      </w:r>
+    </w:p>
+    <w:p>
+      <w:pPr>
+        <w:rPr>
+          <w:b/>
+          <w:bCs/>
+          <w:lang w:val="en-US"/>
+        </w:rPr>
+      </w:pPr>
+      <w:r>
+        <w:rPr>
+          <w:b/>
+          <w:bCs/>
+          <w:lang w:val="en-US"/>
+        </w:rPr>
+        <w:t xml:space="preserve">RE0 EQU </w:t>
+      </w:r>
+      <w:r>
+        <w:rPr>
+          <w:b/>
+          <w:bCs/>
+          <w:lang w:val="en-US"/>
+        </w:rPr>
+        <w:tab/>
+        <w:t>0x10000110</w:t>
+      </w:r>
+    </w:p>
+    <w:p>
+      <w:pPr>
+        <w:rPr>
+          <w:b/>
+          <w:bCs/>
+          <w:lang w:val="en-US"/>
+        </w:rPr>
+      </w:pPr>
+      <w:r>
+        <w:rPr>
+          <w:b/>
+          <w:bCs/>
+          <w:lang w:val="en-US"/>
+        </w:rPr>
+        <w:t>RE1 EQU     0x10000114</w:t>
+      </w:r>
+    </w:p>
+    <w:p>
+      <w:pPr>
+        <w:rPr>
+          <w:b/>
+          <w:bCs/>
+          <w:lang w:val="en-US"/>
+        </w:rPr>
+      </w:pPr>
+    </w:p>
+    <w:p>
+      <w:pPr>
+        <w:rPr>
+          <w:b/>
+          <w:bCs/>
+          <w:lang w:val="en-US"/>
+        </w:rPr>
+      </w:pPr>
+      <w:r>
+        <w:rPr>
+          <w:b/>
+          <w:bCs/>
+          <w:lang w:val="en-US"/>
+        </w:rPr>
+        <w:tab/>
+        <w:t xml:space="preserve">AREA </w:t>
+      </w:r>
+      <w:proofErr w:type="spellStart"/>
+      <w:r>
+        <w:rPr>
+          <w:b/>
+          <w:bCs/>
+          <w:lang w:val="en-US"/>
+        </w:rPr>
+        <w:t>gpio</w:t>
+      </w:r>
+      <w:proofErr w:type="spellEnd"/>
+      <w:r>
+        <w:rPr>
+          <w:b/>
+          <w:bCs/>
+          <w:lang w:val="en-US"/>
+        </w:rPr>
+        <w:t>, CODE, READONLY, ALIGN=2</w:t>
+      </w:r>
+    </w:p>
+    <w:p>
+      <w:pPr>
+        <w:rPr>
+          <w:b/>
+          <w:bCs/>
+          <w:lang w:val="en-US"/>
+        </w:rPr>
+      </w:pPr>
+    </w:p>
+    <w:p>
+      <w:pPr>
+        <w:rPr>
+          <w:b/>
+          <w:bCs/>
+          <w:lang w:val="en-US"/>
+        </w:rPr>
+      </w:pPr>
+      <w:r>
+        <w:rPr>
+          <w:b/>
+          <w:bCs/>
+          <w:lang w:val="en-US"/>
+        </w:rPr>
+        <w:tab/>
+        <w:t>EXPORT __main</w:t>
+      </w:r>
+    </w:p>
+    <w:p>
+      <w:pPr>
+        <w:rPr>
+          <w:b/>
+          <w:bCs/>
+          <w:lang w:val="en-US"/>
+        </w:rPr>
+      </w:pPr>
+      <w:r>
+        <w:rPr>
+          <w:b/>
+          <w:bCs/>
+          <w:lang w:val="en-US"/>
+        </w:rPr>
+        <w:t>ENTRY</w:t>
+      </w:r>
+    </w:p>
+    <w:p>
+      <w:pPr>
+        <w:rPr>
+          <w:b/>
+          <w:bCs/>
+          <w:lang w:val="en-US"/>
+        </w:rPr>
+      </w:pPr>
+      <w:r>
+        <w:rPr>
+          <w:b/>
+          <w:bCs/>
+          <w:lang w:val="en-US"/>
+        </w:rPr>
+        <w:t>__main</w:t>
+      </w:r>
+    </w:p>
+    <w:p>
+      <w:pPr>
+        <w:rPr>
+          <w:b/>
+          <w:bCs/>
+          <w:lang w:val="en-US"/>
+        </w:rPr>
+      </w:pPr>
+    </w:p>
+    <w:p>
+      <w:pPr>
+        <w:rPr>
+          <w:b/>
+          <w:bCs/>
+          <w:lang w:val="en-US"/>
+        </w:rPr>
+      </w:pPr>
+      <w:r>
+        <w:rPr>
+          <w:b/>
+          <w:bCs/>
+          <w:lang w:val="en-US"/>
+        </w:rPr>
+        <w:tab/>
+        <w:t xml:space="preserve">LDR R0, =X0 </w:t>
+      </w:r>
+      <w:proofErr w:type="gramStart"/>
+      <w:r>
+        <w:rPr>
+          <w:b/>
+          <w:bCs/>
+          <w:lang w:val="en-US"/>
+        </w:rPr>
+        <w:t xml:space="preserve">  ;Get</w:t>
+      </w:r>
+      <w:proofErr w:type="gramEnd"/>
+      <w:r>
+        <w:rPr>
+          <w:b/>
+          <w:bCs/>
+          <w:lang w:val="en-US"/>
+        </w:rPr>
+        <w:t xml:space="preserve"> the address of Least significant word(X0)'s address</w:t>
+      </w:r>
+    </w:p>
+    <w:p>
+      <w:pPr>
+        <w:rPr>
+          <w:b/>
+          <w:bCs/>
+          <w:lang w:val="en-US"/>
+        </w:rPr>
+      </w:pPr>
+      <w:r>
+        <w:rPr>
+          <w:b/>
+          <w:bCs/>
+          <w:lang w:val="en-US"/>
+        </w:rPr>
+        <w:tab/>
+        <w:t>LDR R1, [R0]</w:t>
+      </w:r>
+    </w:p>
+    <w:p>
+      <w:pPr>
+        <w:rPr>
+          <w:b/>
+          <w:bCs/>
+          <w:lang w:val="en-US"/>
+        </w:rPr>
+      </w:pPr>
+      <w:r>
+        <w:rPr>
+          <w:b/>
+          <w:bCs/>
+          <w:lang w:val="en-US"/>
+        </w:rPr>
+        <w:tab/>
+        <w:t xml:space="preserve">LDR R0, =X1 </w:t>
+      </w:r>
+      <w:proofErr w:type="gramStart"/>
+      <w:r>
+        <w:rPr>
+          <w:b/>
+          <w:bCs/>
+          <w:lang w:val="en-US"/>
+        </w:rPr>
+        <w:t xml:space="preserve">  ;Get</w:t>
+      </w:r>
+      <w:proofErr w:type="gramEnd"/>
+      <w:r>
+        <w:rPr>
+          <w:b/>
+          <w:bCs/>
+          <w:lang w:val="en-US"/>
+        </w:rPr>
+        <w:t xml:space="preserve"> the address of Most significant word(X1)'s address</w:t>
+      </w:r>
+    </w:p>
+    <w:p>
+      <w:pPr>
+        <w:rPr>
+          <w:b/>
+          <w:bCs/>
+          <w:lang w:val="en-US"/>
+        </w:rPr>
+      </w:pPr>
+      <w:r>
+        <w:rPr>
+          <w:b/>
+          <w:bCs/>
+          <w:lang w:val="en-US"/>
+        </w:rPr>
+        <w:tab/>
+        <w:t>LDR R2, [R0]</w:t>
+      </w:r>
+      <w:r>
+        <w:rPr>
+          <w:b/>
+          <w:bCs/>
+          <w:lang w:val="en-US"/>
+        </w:rPr>
+        <w:tab/>
+      </w:r>
+    </w:p>
+    <w:p>
+      <w:pPr>
+        <w:rPr>
+          <w:b/>
+          <w:bCs/>
+          <w:lang w:val="en-US"/>
+        </w:rPr>
+      </w:pPr>
+    </w:p>
+    <w:p>
+      <w:pPr>
+        <w:rPr>
+          <w:b/>
+          <w:bCs/>
+          <w:lang w:val="en-US"/>
+        </w:rPr>
+      </w:pPr>
+      <w:r>
+        <w:rPr>
+          <w:b/>
+          <w:bCs/>
+          <w:lang w:val="en-US"/>
+        </w:rPr>
+        <w:tab/>
+        <w:t xml:space="preserve">LDR R0, =Y0 </w:t>
+      </w:r>
+      <w:proofErr w:type="gramStart"/>
+      <w:r>
+        <w:rPr>
+          <w:b/>
+          <w:bCs/>
+          <w:lang w:val="en-US"/>
+        </w:rPr>
+        <w:t xml:space="preserve">  ;Get</w:t>
+      </w:r>
+      <w:proofErr w:type="gramEnd"/>
+      <w:r>
+        <w:rPr>
+          <w:b/>
+          <w:bCs/>
+          <w:lang w:val="en-US"/>
+        </w:rPr>
+        <w:t xml:space="preserve"> the address of Least significant word(Y0)'s address</w:t>
+      </w:r>
+    </w:p>
+    <w:p>
+      <w:pPr>
+        <w:rPr>
+          <w:b/>
+          <w:bCs/>
+          <w:lang w:val="en-US"/>
+        </w:rPr>
+      </w:pPr>
+      <w:r>
+        <w:rPr>
+          <w:b/>
+          <w:bCs/>
+          <w:lang w:val="en-US"/>
+        </w:rPr>
+        <w:tab/>
+        <w:t>LDR R3, [R0]</w:t>
+      </w:r>
+    </w:p>
+    <w:p>
+      <w:pPr>
+        <w:rPr>
+          <w:b/>
+          <w:bCs/>
+          <w:lang w:val="en-US"/>
+        </w:rPr>
+      </w:pPr>
+      <w:r>
+        <w:rPr>
+          <w:b/>
+          <w:bCs/>
+          <w:lang w:val="en-US"/>
+        </w:rPr>
+        <w:tab/>
+        <w:t xml:space="preserve">LDR R0, =Y1 </w:t>
+      </w:r>
+      <w:proofErr w:type="gramStart"/>
+      <w:r>
+        <w:rPr>
+          <w:b/>
+          <w:bCs/>
+          <w:lang w:val="en-US"/>
+        </w:rPr>
+        <w:t xml:space="preserve">  ;Get</w:t>
+      </w:r>
+      <w:proofErr w:type="gramEnd"/>
+      <w:r>
+        <w:rPr>
+          <w:b/>
+          <w:bCs/>
+          <w:lang w:val="en-US"/>
+        </w:rPr>
+        <w:t xml:space="preserve"> the address of Most significant word(Y1)'s address</w:t>
+      </w:r>
+    </w:p>
+    <w:p>
+      <w:pPr>
+        <w:rPr>
+          <w:b/>
+          <w:bCs/>
+          <w:lang w:val="en-US"/>
+        </w:rPr>
+      </w:pPr>
+      <w:r>
+        <w:rPr>
+          <w:b/>
+          <w:bCs/>
+          <w:lang w:val="en-US"/>
+        </w:rPr>
+        <w:tab/>
+        <w:t>LDR R4, [R0]</w:t>
+      </w:r>
+      <w:r>
+        <w:rPr>
+          <w:b/>
+          <w:bCs/>
+          <w:lang w:val="en-US"/>
+        </w:rPr>
+        <w:tab/>
+      </w:r>
+    </w:p>
+    <w:p>
+      <w:pPr>
+        <w:rPr>
+          <w:b/>
+          <w:bCs/>
+          <w:lang w:val="en-US"/>
+        </w:rPr>
+      </w:pPr>
+      <w:r>
+        <w:rPr>
+          <w:b/>
+          <w:bCs/>
+          <w:lang w:val="en-US"/>
+        </w:rPr>
+        <w:tab/>
+      </w:r>
+    </w:p>
+    <w:p>
+      <w:pPr>
+        <w:rPr>
+          <w:b/>
+          <w:bCs/>
+          <w:lang w:val="en-US"/>
+        </w:rPr>
+      </w:pPr>
+      <w:r>
+        <w:rPr>
+          <w:b/>
+          <w:bCs/>
+          <w:lang w:val="en-US"/>
+        </w:rPr>
+        <w:tab/>
+        <w:t>ADDS R1, R</w:t>
+      </w:r>
+      <w:proofErr w:type="gramStart"/>
+      <w:r>
+        <w:rPr>
+          <w:b/>
+          <w:bCs/>
+          <w:lang w:val="en-US"/>
+        </w:rPr>
+        <w:t>1,R</w:t>
+      </w:r>
+      <w:proofErr w:type="gramEnd"/>
+      <w:r>
+        <w:rPr>
+          <w:b/>
+          <w:bCs/>
+          <w:lang w:val="en-US"/>
+        </w:rPr>
+        <w:t>3</w:t>
+      </w:r>
+    </w:p>
+    <w:p>
+      <w:pPr>
+        <w:rPr>
+          <w:b/>
+          <w:bCs/>
+          <w:lang w:val="en-US"/>
+        </w:rPr>
+      </w:pPr>
+      <w:r>
+        <w:rPr>
+          <w:b/>
+          <w:bCs/>
+          <w:lang w:val="en-US"/>
+        </w:rPr>
+        <w:tab/>
+      </w:r>
+      <w:proofErr w:type="gramStart"/>
+      <w:r>
+        <w:rPr>
+          <w:b/>
+          <w:bCs/>
+          <w:lang w:val="en-US"/>
+        </w:rPr>
+        <w:t>ADC  R</w:t>
+      </w:r>
+      <w:proofErr w:type="gramEnd"/>
+      <w:r>
+        <w:rPr>
+          <w:b/>
+          <w:bCs/>
+          <w:lang w:val="en-US"/>
+        </w:rPr>
+        <w:t>2, R2, R4</w:t>
+      </w:r>
+    </w:p>
+    <w:p>
+      <w:pPr>
+        <w:rPr>
+          <w:b/>
+          <w:bCs/>
+          <w:lang w:val="en-US"/>
+        </w:rPr>
+      </w:pPr>
+      <w:r>
+        <w:rPr>
+          <w:b/>
+          <w:bCs/>
+          <w:lang w:val="en-US"/>
+        </w:rPr>
+        <w:tab/>
+      </w:r>
+    </w:p>
+    <w:p>
+      <w:pPr>
+        <w:rPr>
+          <w:b/>
+          <w:bCs/>
+          <w:lang w:val="en-US"/>
+        </w:rPr>
+      </w:pPr>
+      <w:r>
+        <w:rPr>
+          <w:b/>
+          <w:bCs/>
+          <w:lang w:val="en-US"/>
+        </w:rPr>
+        <w:tab/>
+        <w:t>LDR R0, =RE0</w:t>
+      </w:r>
+    </w:p>
+    <w:p>
+      <w:pPr>
+        <w:rPr>
+          <w:b/>
+          <w:bCs/>
+          <w:lang w:val="en-US"/>
+        </w:rPr>
+      </w:pPr>
+      <w:r>
+        <w:rPr>
+          <w:b/>
+          <w:bCs/>
+          <w:lang w:val="en-US"/>
+        </w:rPr>
+        <w:tab/>
+        <w:t>STR R1, [R0]</w:t>
+      </w:r>
+    </w:p>
+    <w:p>
+      <w:pPr>
+        <w:rPr>
+          <w:b/>
+          <w:bCs/>
+          <w:lang w:val="en-US"/>
+        </w:rPr>
+      </w:pPr>
+      <w:r>
+        <w:rPr>
+          <w:b/>
+          <w:bCs/>
+          <w:lang w:val="en-US"/>
+        </w:rPr>
+        <w:tab/>
+        <w:t>LDR R0, =RE1</w:t>
+      </w:r>
+    </w:p>
+    <w:p>
+      <w:pPr>
+        <w:rPr>
+          <w:b/>
+          <w:bCs/>
+          <w:lang w:val="en-US"/>
+        </w:rPr>
+      </w:pPr>
+      <w:r>
+        <w:rPr>
+          <w:b/>
+          <w:bCs/>
+          <w:lang w:val="en-US"/>
+        </w:rPr>
+        <w:tab/>
+        <w:t>STR R2, [R0]</w:t>
+      </w:r>
+    </w:p>
+    <w:p>
+      <w:pPr>
+        <w:rPr>
+          <w:b/>
+          <w:bCs/>
+          <w:lang w:val="en-US"/>
+        </w:rPr>
+      </w:pPr>
+      <w:r>
+        <w:rPr>
+          <w:b/>
+          <w:bCs/>
+          <w:lang w:val="en-US"/>
+        </w:rPr>
+        <w:t>L</w:t>
+      </w:r>
+      <w:r>
+        <w:rPr>
+          <w:b/>
+          <w:bCs/>
+          <w:lang w:val="en-US"/>
+        </w:rPr>
+        <w:t xml:space="preserve">BL        </w:t>
+      </w:r>
+      <w:r>
+        <w:rPr>
+          <w:b/>
+          <w:bCs/>
+          <w:lang w:val="en-US"/>
+        </w:rPr>
+        <w:t xml:space="preserve"> B L</w:t>
+      </w:r>
+      <w:r>
+        <w:rPr>
+          <w:b/>
+          <w:bCs/>
+          <w:lang w:val="en-US"/>
+        </w:rPr>
+        <w:t>BL</w:t>
+      </w:r>
+    </w:p>
+    <w:p>
+      <w:pPr>
+        <w:rPr>
+          <w:b/>
+          <w:bCs/>
+          <w:lang w:val="en-US"/>
+        </w:rPr>
+      </w:pPr>
+      <w:r>
+        <w:rPr>
+          <w:b/>
+          <w:bCs/>
+          <w:lang w:val="en-US"/>
+        </w:rPr>
+        <w:tab/>
+        <w:t>END</w:t>
+      </w:r>
+    </w:p>
+    <w:p>
+      <w:pPr>
+        <w:rPr>
+          <w:lang w:val="en-US"/>
+        </w:rPr>
+      </w:pPr>
+    </w:p>
+    <w:p>
+      <w:pPr>
+        <w:rPr>
+          <w:b/>
+          <w:bCs/>
+          <w:lang w:val="en-US"/>
+        </w:rPr>
+      </w:pPr>
+      <w:r>
+        <w:rPr>
+          <w:b/>
+          <w:bCs/>
           <w:lang w:val="en-US"/>
         </w:rPr>
         <w:lastRenderedPageBreak/>
-        <w:t>Move the address 0x10000108 to R0.</w:t>
-      </w:r>
-    </w:p>
-    <w:p>
-      <w:pPr>
-        <w:pStyle w:val="ListParagraph"/>
-        <w:numPr>
-          <w:ilvl w:val="0"/>
-          <w:numId w:val="2"/>
-        </w:numPr>
-        <w:rPr>
-          <w:lang w:val="en-US"/>
-        </w:rPr>
-      </w:pPr>
-      <w:r>
-        <w:rPr>
-          <w:lang w:val="en-US"/>
-        </w:rPr>
-        <w:t xml:space="preserve">Load the </w:t>
-      </w:r>
-      <w:proofErr w:type="gramStart"/>
-      <w:r>
-        <w:rPr>
-          <w:lang w:val="en-US"/>
-        </w:rPr>
-        <w:t>32 bit</w:t>
-      </w:r>
-      <w:proofErr w:type="gramEnd"/>
-      <w:r>
-        <w:rPr>
-          <w:lang w:val="en-US"/>
-        </w:rPr>
-        <w:t xml:space="preserve"> data pointed by R0 to R3</w:t>
-      </w:r>
-    </w:p>
-    <w:p>
-      <w:pPr>
-        <w:pStyle w:val="ListParagraph"/>
-        <w:numPr>
-          <w:ilvl w:val="0"/>
-          <w:numId w:val="2"/>
-        </w:numPr>
-        <w:rPr>
-          <w:lang w:val="en-US"/>
-        </w:rPr>
-      </w:pPr>
-      <w:r>
-        <w:rPr>
-          <w:lang w:val="en-US"/>
-        </w:rPr>
-        <w:t>Move the address 0x1000010C to R0.</w:t>
-      </w:r>
-    </w:p>
-    <w:p>
-      <w:pPr>
-        <w:pStyle w:val="ListParagraph"/>
-        <w:numPr>
-          <w:ilvl w:val="0"/>
-          <w:numId w:val="2"/>
-        </w:numPr>
-        <w:rPr>
-          <w:lang w:val="en-US"/>
-        </w:rPr>
-      </w:pPr>
-      <w:r>
-        <w:rPr>
-          <w:lang w:val="en-US"/>
-        </w:rPr>
-        <w:t xml:space="preserve">Load the </w:t>
-      </w:r>
-      <w:proofErr w:type="gramStart"/>
-      <w:r>
-        <w:rPr>
-          <w:lang w:val="en-US"/>
-        </w:rPr>
-        <w:t>32 bit</w:t>
-      </w:r>
-      <w:proofErr w:type="gramEnd"/>
-      <w:r>
-        <w:rPr>
-          <w:lang w:val="en-US"/>
-        </w:rPr>
-        <w:t xml:space="preserve"> data pointed by R0 to R4</w:t>
-      </w:r>
-    </w:p>
-    <w:p>
-      <w:pPr>
-        <w:pStyle w:val="ListParagraph"/>
-        <w:numPr>
-          <w:ilvl w:val="0"/>
-          <w:numId w:val="2"/>
-        </w:numPr>
-        <w:rPr>
-          <w:lang w:val="en-US"/>
-        </w:rPr>
-      </w:pPr>
-      <w:r>
-        <w:rPr>
-          <w:lang w:val="en-US"/>
-        </w:rPr>
-        <w:t>Add R1 and R3 and put the result in R1</w:t>
-      </w:r>
-    </w:p>
-    <w:p>
-      <w:pPr>
-        <w:pStyle w:val="ListParagraph"/>
-        <w:numPr>
-          <w:ilvl w:val="0"/>
-          <w:numId w:val="2"/>
-        </w:numPr>
-        <w:rPr>
-          <w:lang w:val="en-US"/>
-        </w:rPr>
-      </w:pPr>
-      <w:r>
-        <w:rPr>
-          <w:lang w:val="en-US"/>
-        </w:rPr>
-        <w:t>Add R2 and R4 and put the result in R2</w:t>
-      </w:r>
-    </w:p>
-    <w:p>
-      <w:pPr>
-        <w:pStyle w:val="ListParagraph"/>
-        <w:numPr>
-          <w:ilvl w:val="0"/>
-          <w:numId w:val="2"/>
-        </w:numPr>
-        <w:rPr>
-          <w:lang w:val="en-US"/>
-        </w:rPr>
-      </w:pPr>
-      <w:r>
-        <w:rPr>
-          <w:lang w:val="en-US"/>
-        </w:rPr>
-        <w:t>Store R1 at the memory location 0x10002108</w:t>
-      </w:r>
-    </w:p>
-    <w:p>
-      <w:pPr>
-        <w:pStyle w:val="ListParagraph"/>
-        <w:numPr>
-          <w:ilvl w:val="0"/>
-          <w:numId w:val="2"/>
-        </w:numPr>
-        <w:rPr>
-          <w:lang w:val="en-US"/>
-        </w:rPr>
-      </w:pPr>
-      <w:r>
-        <w:rPr>
-          <w:lang w:val="en-US"/>
-        </w:rPr>
-        <w:t>Store R2 at the memory location 0x1000210C</w:t>
-      </w:r>
-    </w:p>
-    <w:p>
-      <w:pPr>
-        <w:rPr>
-          <w:lang w:val="en-US"/>
-        </w:rPr>
-      </w:pPr>
-    </w:p>
-    <w:p>
-      <w:pPr>
-        <w:rPr>
-          <w:b/>
-          <w:bCs/>
-          <w:lang w:val="en-US"/>
-        </w:rPr>
-      </w:pPr>
-      <w:r>
-        <w:rPr>
-          <w:b/>
-          <w:bCs/>
-          <w:lang w:val="en-US"/>
-        </w:rPr>
-        <w:t>Assembly Program:</w:t>
-      </w:r>
-    </w:p>
-    <w:p>
-      <w:pPr>
-        <w:rPr>
-          <w:b/>
-          <w:bCs/>
-          <w:lang w:val="en-US"/>
-        </w:rPr>
-      </w:pPr>
-      <w:r>
-        <w:rPr>
-          <w:b/>
-          <w:bCs/>
-          <w:lang w:val="en-US"/>
-        </w:rPr>
-        <w:tab/>
-        <w:t xml:space="preserve">AREA </w:t>
-      </w:r>
-      <w:proofErr w:type="spellStart"/>
-      <w:r>
-        <w:rPr>
-          <w:b/>
-          <w:bCs/>
-          <w:lang w:val="en-US"/>
-        </w:rPr>
-        <w:t>mydata</w:t>
-      </w:r>
-      <w:proofErr w:type="spellEnd"/>
-      <w:r>
-        <w:rPr>
-          <w:b/>
-          <w:bCs/>
-          <w:lang w:val="en-US"/>
-        </w:rPr>
-        <w:t>, DATA</w:t>
-      </w:r>
-    </w:p>
-    <w:p>
-      <w:pPr>
-        <w:rPr>
-          <w:b/>
-          <w:bCs/>
-          <w:lang w:val="en-US"/>
-        </w:rPr>
-      </w:pPr>
-      <w:r>
-        <w:rPr>
-          <w:b/>
-          <w:bCs/>
-          <w:lang w:val="en-US"/>
-        </w:rPr>
-        <w:t xml:space="preserve">X0 </w:t>
-      </w:r>
-      <w:r>
-        <w:rPr>
-          <w:b/>
-          <w:bCs/>
-          <w:lang w:val="en-US"/>
-        </w:rPr>
-        <w:tab/>
-        <w:t xml:space="preserve">EQU </w:t>
-      </w:r>
-      <w:r>
-        <w:rPr>
-          <w:b/>
-          <w:bCs/>
-          <w:lang w:val="en-US"/>
-        </w:rPr>
-        <w:tab/>
-        <w:t>0x10000100</w:t>
-      </w:r>
-    </w:p>
-    <w:p>
-      <w:pPr>
-        <w:rPr>
-          <w:b/>
-          <w:bCs/>
-          <w:lang w:val="en-US"/>
-        </w:rPr>
-      </w:pPr>
-      <w:r>
-        <w:rPr>
-          <w:b/>
-          <w:bCs/>
-          <w:lang w:val="en-US"/>
-        </w:rPr>
-        <w:t>X</w:t>
-      </w:r>
-      <w:proofErr w:type="gramStart"/>
-      <w:r>
-        <w:rPr>
-          <w:b/>
-          <w:bCs/>
-          <w:lang w:val="en-US"/>
-        </w:rPr>
-        <w:t>1  EQU</w:t>
-      </w:r>
-      <w:proofErr w:type="gramEnd"/>
-      <w:r>
-        <w:rPr>
-          <w:b/>
-          <w:bCs/>
-          <w:lang w:val="en-US"/>
-        </w:rPr>
-        <w:t xml:space="preserve">     0x10000104</w:t>
-      </w:r>
-    </w:p>
-    <w:p>
-      <w:pPr>
-        <w:rPr>
-          <w:b/>
-          <w:bCs/>
-          <w:lang w:val="en-US"/>
-        </w:rPr>
-      </w:pPr>
-      <w:r>
-        <w:rPr>
-          <w:b/>
-          <w:bCs/>
-          <w:lang w:val="en-US"/>
-        </w:rPr>
-        <w:t xml:space="preserve">Y0 </w:t>
-      </w:r>
-      <w:r>
-        <w:rPr>
-          <w:b/>
-          <w:bCs/>
-          <w:lang w:val="en-US"/>
-        </w:rPr>
-        <w:tab/>
-        <w:t xml:space="preserve">EQU </w:t>
-      </w:r>
-      <w:r>
-        <w:rPr>
-          <w:b/>
-          <w:bCs/>
-          <w:lang w:val="en-US"/>
-        </w:rPr>
-        <w:tab/>
-        <w:t>0x10000108</w:t>
-      </w:r>
-    </w:p>
-    <w:p>
-      <w:pPr>
-        <w:rPr>
-          <w:b/>
-          <w:bCs/>
-          <w:lang w:val="en-US"/>
-        </w:rPr>
-      </w:pPr>
-      <w:r>
-        <w:rPr>
-          <w:b/>
-          <w:bCs/>
-          <w:lang w:val="en-US"/>
-        </w:rPr>
-        <w:t>Y</w:t>
-      </w:r>
-      <w:proofErr w:type="gramStart"/>
-      <w:r>
-        <w:rPr>
-          <w:b/>
-          <w:bCs/>
-          <w:lang w:val="en-US"/>
-        </w:rPr>
-        <w:t>1  EQU</w:t>
-      </w:r>
-      <w:proofErr w:type="gramEnd"/>
-      <w:r>
-        <w:rPr>
-          <w:b/>
-          <w:bCs/>
-          <w:lang w:val="en-US"/>
-        </w:rPr>
-        <w:t xml:space="preserve">     0x1000010C</w:t>
-      </w:r>
-    </w:p>
-    <w:p>
-      <w:pPr>
-        <w:rPr>
-          <w:b/>
-          <w:bCs/>
-          <w:lang w:val="en-US"/>
-        </w:rPr>
-      </w:pPr>
-      <w:r>
-        <w:rPr>
-          <w:b/>
-          <w:bCs/>
-          <w:lang w:val="en-US"/>
-        </w:rPr>
-        <w:t xml:space="preserve">RE0 EQU </w:t>
-      </w:r>
-      <w:r>
-        <w:rPr>
-          <w:b/>
-          <w:bCs/>
-          <w:lang w:val="en-US"/>
-        </w:rPr>
-        <w:tab/>
-        <w:t>0x10000110</w:t>
-      </w:r>
-    </w:p>
-    <w:p>
-      <w:pPr>
-        <w:rPr>
-          <w:b/>
-          <w:bCs/>
-          <w:lang w:val="en-US"/>
-        </w:rPr>
-      </w:pPr>
-      <w:r>
-        <w:rPr>
-          <w:b/>
-          <w:bCs/>
-          <w:lang w:val="en-US"/>
-        </w:rPr>
-        <w:t>RE1 EQU     0x10000114</w:t>
-      </w:r>
-    </w:p>
-    <w:p>
-      <w:pPr>
-        <w:rPr>
-          <w:b/>
-          <w:bCs/>
-          <w:lang w:val="en-US"/>
-        </w:rPr>
-      </w:pPr>
-    </w:p>
-    <w:p>
-      <w:pPr>
-        <w:rPr>
-          <w:b/>
-          <w:bCs/>
-          <w:lang w:val="en-US"/>
-        </w:rPr>
-      </w:pPr>
-      <w:r>
-        <w:rPr>
-          <w:b/>
-          <w:bCs/>
-          <w:lang w:val="en-US"/>
-        </w:rPr>
-        <w:tab/>
-        <w:t xml:space="preserve">AREA </w:t>
-      </w:r>
-      <w:proofErr w:type="spellStart"/>
-      <w:r>
-        <w:rPr>
-          <w:b/>
-          <w:bCs/>
-          <w:lang w:val="en-US"/>
-        </w:rPr>
-        <w:t>gpio</w:t>
-      </w:r>
-      <w:proofErr w:type="spellEnd"/>
-      <w:r>
-        <w:rPr>
-          <w:b/>
-          <w:bCs/>
-          <w:lang w:val="en-US"/>
-        </w:rPr>
-        <w:t>, CODE, READONLY, ALIGN=2</w:t>
-      </w:r>
-    </w:p>
-    <w:p>
-      <w:pPr>
-        <w:rPr>
-          <w:b/>
-          <w:bCs/>
-          <w:lang w:val="en-US"/>
-        </w:rPr>
-      </w:pPr>
-    </w:p>
-    <w:p>
-      <w:pPr>
-        <w:rPr>
-          <w:b/>
-          <w:bCs/>
-          <w:lang w:val="en-US"/>
-        </w:rPr>
-      </w:pPr>
-      <w:r>
-        <w:rPr>
-          <w:b/>
-          <w:bCs/>
-          <w:lang w:val="en-US"/>
-        </w:rPr>
-        <w:tab/>
-        <w:t>EXPORT __main</w:t>
-      </w:r>
-    </w:p>
-    <w:p>
-      <w:pPr>
-        <w:rPr>
-          <w:b/>
-          <w:bCs/>
-          <w:lang w:val="en-US"/>
-        </w:rPr>
-      </w:pPr>
-      <w:r>
-        <w:rPr>
-          <w:b/>
-          <w:bCs/>
-          <w:lang w:val="en-US"/>
-        </w:rPr>
-        <w:t>ENTRY</w:t>
-      </w:r>
-    </w:p>
-    <w:p>
-      <w:pPr>
-        <w:rPr>
-          <w:b/>
-          <w:bCs/>
-          <w:lang w:val="en-US"/>
-        </w:rPr>
-      </w:pPr>
-      <w:r>
-        <w:rPr>
-          <w:b/>
-          <w:bCs/>
-          <w:lang w:val="en-US"/>
-        </w:rPr>
-        <w:t>__main</w:t>
-      </w:r>
-    </w:p>
-    <w:p>
-      <w:pPr>
-        <w:rPr>
-          <w:b/>
-          <w:bCs/>
-          <w:lang w:val="en-US"/>
-        </w:rPr>
-      </w:pPr>
-    </w:p>
-    <w:p>
-      <w:pPr>
-        <w:rPr>
-          <w:b/>
-          <w:bCs/>
-          <w:lang w:val="en-US"/>
-        </w:rPr>
-      </w:pPr>
-      <w:r>
-        <w:rPr>
-          <w:b/>
-          <w:bCs/>
-          <w:lang w:val="en-US"/>
-        </w:rPr>
-        <w:tab/>
-        <w:t xml:space="preserve">LDR R0, =X0 </w:t>
-      </w:r>
-      <w:proofErr w:type="gramStart"/>
-      <w:r>
-        <w:rPr>
-          <w:b/>
-          <w:bCs/>
-          <w:lang w:val="en-US"/>
-        </w:rPr>
-        <w:t xml:space="preserve">  ;Get</w:t>
-      </w:r>
-      <w:proofErr w:type="gramEnd"/>
-      <w:r>
-        <w:rPr>
-          <w:b/>
-          <w:bCs/>
-          <w:lang w:val="en-US"/>
-        </w:rPr>
-        <w:t xml:space="preserve"> the address of Least significant word(X0)'s address</w:t>
-      </w:r>
-    </w:p>
-    <w:p>
-      <w:pPr>
-        <w:rPr>
-          <w:b/>
-          <w:bCs/>
-          <w:lang w:val="en-US"/>
-        </w:rPr>
-      </w:pPr>
-      <w:r>
-        <w:rPr>
-          <w:b/>
-          <w:bCs/>
-          <w:lang w:val="en-US"/>
-        </w:rPr>
-        <w:tab/>
-        <w:t>LDR R1, [R0]</w:t>
-      </w:r>
-    </w:p>
-    <w:p>
-      <w:pPr>
-        <w:rPr>
-          <w:b/>
-          <w:bCs/>
-          <w:lang w:val="en-US"/>
-        </w:rPr>
-      </w:pPr>
-      <w:r>
-        <w:rPr>
-          <w:b/>
-          <w:bCs/>
-          <w:lang w:val="en-US"/>
-        </w:rPr>
-        <w:tab/>
-        <w:t xml:space="preserve">LDR R0, =X1 </w:t>
-      </w:r>
-      <w:proofErr w:type="gramStart"/>
-      <w:r>
-        <w:rPr>
-          <w:b/>
-          <w:bCs/>
-          <w:lang w:val="en-US"/>
-        </w:rPr>
-        <w:t xml:space="preserve">  ;Get</w:t>
-      </w:r>
-      <w:proofErr w:type="gramEnd"/>
-      <w:r>
-        <w:rPr>
-          <w:b/>
-          <w:bCs/>
-          <w:lang w:val="en-US"/>
-        </w:rPr>
-        <w:t xml:space="preserve"> the address of Most significant word(X1)'s address</w:t>
-      </w:r>
-    </w:p>
-    <w:p>
-      <w:pPr>
-        <w:rPr>
-          <w:b/>
-          <w:bCs/>
-          <w:lang w:val="en-US"/>
-        </w:rPr>
-      </w:pPr>
-      <w:r>
-        <w:rPr>
-          <w:b/>
-          <w:bCs/>
-          <w:lang w:val="en-US"/>
-        </w:rPr>
-        <w:tab/>
-        <w:t>LDR R2, [R0]</w:t>
-      </w:r>
-      <w:r>
-        <w:rPr>
-          <w:b/>
-          <w:bCs/>
-          <w:lang w:val="en-US"/>
-        </w:rPr>
-        <w:tab/>
-      </w:r>
-    </w:p>
-    <w:p>
-      <w:pPr>
-        <w:rPr>
-          <w:b/>
-          <w:bCs/>
-          <w:lang w:val="en-US"/>
-        </w:rPr>
-      </w:pPr>
-    </w:p>
-    <w:p>
-      <w:pPr>
-        <w:rPr>
-          <w:b/>
-          <w:bCs/>
-          <w:lang w:val="en-US"/>
-        </w:rPr>
-      </w:pPr>
-      <w:r>
-        <w:rPr>
-          <w:b/>
-          <w:bCs/>
-          <w:lang w:val="en-US"/>
-        </w:rPr>
-        <w:tab/>
-        <w:t xml:space="preserve">LDR R0, =Y0 </w:t>
-      </w:r>
-      <w:proofErr w:type="gramStart"/>
-      <w:r>
-        <w:rPr>
-          <w:b/>
-          <w:bCs/>
-          <w:lang w:val="en-US"/>
-        </w:rPr>
-        <w:t xml:space="preserve">  ;Get</w:t>
-      </w:r>
-      <w:proofErr w:type="gramEnd"/>
-      <w:r>
-        <w:rPr>
-          <w:b/>
-          <w:bCs/>
-          <w:lang w:val="en-US"/>
-        </w:rPr>
-        <w:t xml:space="preserve"> the address of Least significant word(Y0)'s address</w:t>
-      </w:r>
-    </w:p>
-    <w:p>
-      <w:pPr>
-        <w:rPr>
-          <w:b/>
-          <w:bCs/>
-          <w:lang w:val="en-US"/>
-        </w:rPr>
-      </w:pPr>
-      <w:r>
-        <w:rPr>
-          <w:b/>
-          <w:bCs/>
-          <w:lang w:val="en-US"/>
-        </w:rPr>
-        <w:tab/>
-        <w:t>LDR R3, [R0]</w:t>
-      </w:r>
-    </w:p>
-    <w:p>
-      <w:pPr>
-        <w:rPr>
-          <w:b/>
-          <w:bCs/>
-          <w:lang w:val="en-US"/>
-        </w:rPr>
-      </w:pPr>
-      <w:r>
-        <w:rPr>
-          <w:b/>
-          <w:bCs/>
-          <w:lang w:val="en-US"/>
-        </w:rPr>
-        <w:tab/>
-        <w:t xml:space="preserve">LDR R0, =Y1 </w:t>
-      </w:r>
-      <w:proofErr w:type="gramStart"/>
-      <w:r>
-        <w:rPr>
-          <w:b/>
-          <w:bCs/>
-          <w:lang w:val="en-US"/>
-        </w:rPr>
-        <w:t xml:space="preserve">  ;Get</w:t>
-      </w:r>
-      <w:proofErr w:type="gramEnd"/>
-      <w:r>
-        <w:rPr>
-          <w:b/>
-          <w:bCs/>
-          <w:lang w:val="en-US"/>
-        </w:rPr>
-        <w:t xml:space="preserve"> the address of Most significant word(Y1)'s address</w:t>
-      </w:r>
-    </w:p>
-    <w:p>
-      <w:pPr>
-        <w:rPr>
-          <w:b/>
-          <w:bCs/>
-          <w:lang w:val="en-US"/>
-        </w:rPr>
-      </w:pPr>
-      <w:r>
-        <w:rPr>
-          <w:b/>
-          <w:bCs/>
-          <w:lang w:val="en-US"/>
-        </w:rPr>
-        <w:tab/>
-        <w:t>LDR R4, [R0]</w:t>
-      </w:r>
-      <w:r>
-        <w:rPr>
-          <w:b/>
-          <w:bCs/>
-          <w:lang w:val="en-US"/>
-        </w:rPr>
-        <w:tab/>
-      </w:r>
-    </w:p>
-    <w:p>
-      <w:pPr>
-        <w:rPr>
-          <w:b/>
-          <w:bCs/>
-          <w:lang w:val="en-US"/>
-        </w:rPr>
-      </w:pPr>
-      <w:r>
-        <w:rPr>
-          <w:b/>
-          <w:bCs/>
-          <w:lang w:val="en-US"/>
-        </w:rPr>
-        <w:tab/>
-      </w:r>
-    </w:p>
-    <w:p>
-      <w:pPr>
-        <w:rPr>
-          <w:b/>
-          <w:bCs/>
-          <w:lang w:val="en-US"/>
-        </w:rPr>
-      </w:pPr>
-      <w:r>
-        <w:rPr>
-          <w:b/>
-          <w:bCs/>
-          <w:lang w:val="en-US"/>
-        </w:rPr>
-        <w:tab/>
-        <w:t>ADDS R1, R</w:t>
-      </w:r>
-      <w:proofErr w:type="gramStart"/>
-      <w:r>
-        <w:rPr>
-          <w:b/>
-          <w:bCs/>
-          <w:lang w:val="en-US"/>
-        </w:rPr>
-        <w:t>1,R</w:t>
-      </w:r>
-      <w:proofErr w:type="gramEnd"/>
-      <w:r>
-        <w:rPr>
-          <w:b/>
-          <w:bCs/>
-          <w:lang w:val="en-US"/>
-        </w:rPr>
-        <w:t>3</w:t>
-      </w:r>
-    </w:p>
-    <w:p>
-      <w:pPr>
-        <w:rPr>
-          <w:b/>
-          <w:bCs/>
-          <w:lang w:val="en-US"/>
-        </w:rPr>
-      </w:pPr>
-      <w:r>
-        <w:rPr>
-          <w:b/>
-          <w:bCs/>
-          <w:lang w:val="en-US"/>
-        </w:rPr>
-        <w:tab/>
-      </w:r>
-      <w:proofErr w:type="gramStart"/>
-      <w:r>
-        <w:rPr>
-          <w:b/>
-          <w:bCs/>
-          <w:lang w:val="en-US"/>
-        </w:rPr>
-        <w:t>ADC  R</w:t>
-      </w:r>
-      <w:proofErr w:type="gramEnd"/>
-      <w:r>
-        <w:rPr>
-          <w:b/>
-          <w:bCs/>
-          <w:lang w:val="en-US"/>
-        </w:rPr>
-        <w:t>2, R2, R4</w:t>
-      </w:r>
-    </w:p>
-    <w:p>
-      <w:pPr>
-        <w:rPr>
-          <w:b/>
-          <w:bCs/>
-          <w:lang w:val="en-US"/>
-        </w:rPr>
-      </w:pPr>
-      <w:r>
-        <w:rPr>
-          <w:b/>
-          <w:bCs/>
-          <w:lang w:val="en-US"/>
-        </w:rPr>
-        <w:tab/>
-      </w:r>
-    </w:p>
-    <w:p>
-      <w:pPr>
-        <w:rPr>
-          <w:b/>
-          <w:bCs/>
-          <w:lang w:val="en-US"/>
-        </w:rPr>
-      </w:pPr>
-      <w:r>
-        <w:rPr>
-          <w:b/>
-          <w:bCs/>
-          <w:lang w:val="en-US"/>
-        </w:rPr>
-        <w:lastRenderedPageBreak/>
-        <w:tab/>
-        <w:t>LDR R0, =RE0</w:t>
-      </w:r>
-    </w:p>
-    <w:p>
-      <w:pPr>
-        <w:rPr>
-          <w:b/>
-          <w:bCs/>
-          <w:lang w:val="en-US"/>
-        </w:rPr>
-      </w:pPr>
-      <w:r>
-        <w:rPr>
-          <w:b/>
-          <w:bCs/>
-          <w:lang w:val="en-US"/>
-        </w:rPr>
-        <w:tab/>
-        <w:t>STR R1, [R0]</w:t>
-      </w:r>
-    </w:p>
-    <w:p>
-      <w:pPr>
-        <w:rPr>
-          <w:b/>
-          <w:bCs/>
-          <w:lang w:val="en-US"/>
-        </w:rPr>
-      </w:pPr>
-      <w:r>
-        <w:rPr>
-          <w:b/>
-          <w:bCs/>
-          <w:lang w:val="en-US"/>
-        </w:rPr>
-        <w:tab/>
-        <w:t>LDR R0, =RE1</w:t>
-      </w:r>
-    </w:p>
-    <w:p>
-      <w:pPr>
-        <w:rPr>
-          <w:b/>
-          <w:bCs/>
-          <w:lang w:val="en-US"/>
-        </w:rPr>
-      </w:pPr>
-      <w:r>
-        <w:rPr>
-          <w:b/>
-          <w:bCs/>
-          <w:lang w:val="en-US"/>
-        </w:rPr>
-        <w:tab/>
-        <w:t>STR R2, [R0]</w:t>
-      </w:r>
-    </w:p>
-    <w:p>
-      <w:pPr>
-        <w:rPr>
-          <w:b/>
-          <w:bCs/>
-          <w:lang w:val="en-US"/>
-        </w:rPr>
-      </w:pPr>
-      <w:r>
-        <w:rPr>
-          <w:b/>
-          <w:bCs/>
-          <w:lang w:val="en-US"/>
-        </w:rPr>
-        <w:t>L</w:t>
-      </w:r>
-      <w:r>
-        <w:rPr>
-          <w:b/>
-          <w:bCs/>
-          <w:lang w:val="en-US"/>
-        </w:rPr>
-        <w:t xml:space="preserve">BL        </w:t>
-      </w:r>
-      <w:r>
-        <w:rPr>
-          <w:b/>
-          <w:bCs/>
-          <w:lang w:val="en-US"/>
-        </w:rPr>
-        <w:t xml:space="preserve"> B L</w:t>
-      </w:r>
-      <w:r>
-        <w:rPr>
-          <w:b/>
-          <w:bCs/>
-          <w:lang w:val="en-US"/>
-        </w:rPr>
-        <w:t>BL</w:t>
-      </w:r>
-    </w:p>
-    <w:p>
-      <w:pPr>
-        <w:rPr>
-          <w:b/>
-          <w:bCs/>
-          <w:lang w:val="en-US"/>
-        </w:rPr>
-      </w:pPr>
-      <w:r>
-        <w:rPr>
-          <w:b/>
-          <w:bCs/>
-          <w:lang w:val="en-US"/>
-        </w:rPr>
-        <w:tab/>
-        <w:t>END</w:t>
-      </w:r>
-    </w:p>
-    <w:p>
-      <w:pPr>
-        <w:rPr>
-          <w:lang w:val="en-US"/>
-        </w:rPr>
-      </w:pPr>
-    </w:p>
-    <w:p>
-      <w:pPr>
-        <w:rPr>
-          <w:b/>
-          <w:bCs/>
-          <w:lang w:val="en-US"/>
-        </w:rPr>
-      </w:pPr>
-      <w:r>
-        <w:rPr>
-          <w:b/>
-          <w:bCs/>
-          <w:lang w:val="en-US"/>
-        </w:rPr>
         <w:t>Output:</w:t>
       </w:r>
     </w:p>
@@ -3021,6 +2726,86 @@
           <w:lang w:val="en-US"/>
         </w:rPr>
       </w:pPr>
+    </w:p>
+    <w:p>
+      <w:pPr>
+        <w:tabs>
+          <w:tab w:val="left" w:pos="3240"/>
+        </w:tabs>
+        <w:rPr>
+          <w:lang w:val="en-US"/>
+        </w:rPr>
+      </w:pPr>
+    </w:p>
+    <w:p>
+      <w:pPr>
+        <w:tabs>
+          <w:tab w:val="left" w:pos="3240"/>
+        </w:tabs>
+        <w:rPr>
+          <w:lang w:val="en-US"/>
+        </w:rPr>
+      </w:pPr>
+    </w:p>
+    <w:p>
+      <w:pPr>
+        <w:tabs>
+          <w:tab w:val="left" w:pos="3240"/>
+        </w:tabs>
+        <w:rPr>
+          <w:lang w:val="en-US"/>
+        </w:rPr>
+      </w:pPr>
+    </w:p>
+    <w:p>
+      <w:pPr>
+        <w:tabs>
+          <w:tab w:val="left" w:pos="3240"/>
+        </w:tabs>
+        <w:rPr>
+          <w:lang w:val="en-US"/>
+        </w:rPr>
+      </w:pPr>
+    </w:p>
+    <w:p>
+      <w:pPr>
+        <w:tabs>
+          <w:tab w:val="left" w:pos="3240"/>
+        </w:tabs>
+        <w:rPr>
+          <w:lang w:val="en-US"/>
+        </w:rPr>
+      </w:pPr>
+    </w:p>
+    <w:p>
+      <w:pPr>
+        <w:tabs>
+          <w:tab w:val="left" w:pos="3240"/>
+        </w:tabs>
+        <w:rPr>
+          <w:lang w:val="en-US"/>
+        </w:rPr>
+      </w:pPr>
+    </w:p>
+    <w:p>
+      <w:pPr>
+        <w:tabs>
+          <w:tab w:val="left" w:pos="3240"/>
+        </w:tabs>
+        <w:rPr>
+          <w:lang w:val="en-US"/>
+        </w:rPr>
+      </w:pPr>
+    </w:p>
+    <w:p>
+      <w:pPr>
+        <w:tabs>
+          <w:tab w:val="left" w:pos="3240"/>
+        </w:tabs>
+        <w:rPr>
+          <w:lang w:val="en-US"/>
+        </w:rPr>
+      </w:pPr>
       <w:r>
         <w:rPr>
           <w:b/>
@@ -3089,6 +2874,1298 @@
         </w:rPr>
         <w:t>Arithmetic</w:t>
       </w:r>
+    </w:p>
+    <w:p>
+      <w:pPr>
+        <w:tabs>
+          <w:tab w:val="left" w:pos="3240"/>
+        </w:tabs>
+        <w:rPr>
+          <w:lang w:val="en-US"/>
+        </w:rPr>
+      </w:pPr>
+      <w:r>
+        <w:rPr>
+          <w:b/>
+          <w:bCs/>
+          <w:lang w:val="en-US"/>
+        </w:rPr>
+        <w:lastRenderedPageBreak/>
+        <w:t>Exercise 2:</w:t>
+      </w:r>
+      <w:r>
+        <w:rPr>
+          <w:lang w:val="en-US"/>
+        </w:rPr>
+        <w:t xml:space="preserve"> Write </w:t>
+      </w:r>
+      <w:proofErr w:type="gramStart"/>
+      <w:r>
+        <w:rPr>
+          <w:lang w:val="en-US"/>
+        </w:rPr>
+        <w:t>a</w:t>
+      </w:r>
+      <w:proofErr w:type="gramEnd"/>
+      <w:r>
+        <w:rPr>
+          <w:lang w:val="en-US"/>
+        </w:rPr>
+        <w:t xml:space="preserve"> ARM assembly program to fill the section of memory with particular byte and then transfer the block of memory to another location</w:t>
+      </w:r>
+    </w:p>
+    <w:p>
+      <w:pPr>
+        <w:rPr>
+          <w:lang w:val="en-US"/>
+        </w:rPr>
+      </w:pPr>
+      <w:r>
+        <w:rPr>
+          <w:b/>
+          <w:bCs/>
+          <w:lang w:val="en-US"/>
+        </w:rPr>
+        <w:t>Objective</w:t>
+      </w:r>
+      <w:r>
+        <w:rPr>
+          <w:lang w:val="en-US"/>
+        </w:rPr>
+        <w:t>: To write an assembly language program to</w:t>
+      </w:r>
+      <w:r>
+        <w:rPr>
+          <w:lang w:val="en-US"/>
+        </w:rPr>
+        <w:t xml:space="preserve"> fill the section of </w:t>
+      </w:r>
+      <w:proofErr w:type="gramStart"/>
+      <w:r>
+        <w:rPr>
+          <w:lang w:val="en-US"/>
+        </w:rPr>
+        <w:t>memory  with</w:t>
+      </w:r>
+      <w:proofErr w:type="gramEnd"/>
+      <w:r>
+        <w:rPr>
+          <w:lang w:val="en-US"/>
+        </w:rPr>
+        <w:t xml:space="preserve"> 0xAA and then transfer the block of memory (100 bytes) to another location. And the program will be simulated.</w:t>
+      </w:r>
+    </w:p>
+    <w:p>
+      <w:pPr>
+        <w:rPr>
+          <w:lang w:val="en-US"/>
+        </w:rPr>
+      </w:pPr>
+    </w:p>
+    <w:p>
+      <w:pPr>
+        <w:rPr>
+          <w:b/>
+          <w:bCs/>
+          <w:lang w:val="en-US"/>
+        </w:rPr>
+      </w:pPr>
+      <w:r>
+        <w:rPr>
+          <w:b/>
+          <w:bCs/>
+          <w:lang w:val="en-US"/>
+        </w:rPr>
+        <w:t xml:space="preserve">Algorithm: </w:t>
+      </w:r>
+    </w:p>
+    <w:p>
+      <w:pPr>
+        <w:rPr>
+          <w:lang w:val="en-US"/>
+        </w:rPr>
+      </w:pPr>
+    </w:p>
+    <w:p>
+      <w:pPr>
+        <w:rPr>
+          <w:lang w:val="en-US"/>
+        </w:rPr>
+      </w:pPr>
+    </w:p>
+    <w:p>
+      <w:pPr>
+        <w:rPr>
+          <w:b/>
+          <w:bCs/>
+          <w:lang w:val="en-US"/>
+        </w:rPr>
+      </w:pPr>
+      <w:r>
+        <w:rPr>
+          <w:b/>
+          <w:bCs/>
+          <w:lang w:val="en-US"/>
+        </w:rPr>
+        <w:t>Assembly Program:</w:t>
+      </w:r>
+    </w:p>
+    <w:p>
+      <w:pPr>
+        <w:tabs>
+          <w:tab w:val="left" w:pos="3240"/>
+        </w:tabs>
+        <w:rPr>
+          <w:lang w:val="en-US"/>
+        </w:rPr>
+      </w:pPr>
+      <w:r>
+        <w:rPr>
+          <w:lang w:val="en-US"/>
+        </w:rPr>
+        <w:tab/>
+        <w:t xml:space="preserve">AREA </w:t>
+      </w:r>
+      <w:proofErr w:type="spellStart"/>
+      <w:r>
+        <w:rPr>
+          <w:lang w:val="en-US"/>
+        </w:rPr>
+        <w:t>mydata</w:t>
+      </w:r>
+      <w:proofErr w:type="spellEnd"/>
+      <w:r>
+        <w:rPr>
+          <w:lang w:val="en-US"/>
+        </w:rPr>
+        <w:t>, DATA</w:t>
+      </w:r>
+    </w:p>
+    <w:p>
+      <w:pPr>
+        <w:tabs>
+          <w:tab w:val="left" w:pos="3240"/>
+        </w:tabs>
+        <w:rPr>
+          <w:lang w:val="en-US"/>
+        </w:rPr>
+      </w:pPr>
+      <w:r>
+        <w:rPr>
+          <w:lang w:val="en-US"/>
+        </w:rPr>
+        <w:t>FILL_VAL EQU    0xAAAAAAAA</w:t>
+      </w:r>
+      <w:r>
+        <w:rPr>
+          <w:lang w:val="en-US"/>
+        </w:rPr>
+        <w:tab/>
+      </w:r>
+      <w:r>
+        <w:rPr>
+          <w:lang w:val="en-US"/>
+        </w:rPr>
+        <w:tab/>
+      </w:r>
+    </w:p>
+    <w:p>
+      <w:pPr>
+        <w:tabs>
+          <w:tab w:val="left" w:pos="3240"/>
+        </w:tabs>
+        <w:rPr>
+          <w:lang w:val="en-US"/>
+        </w:rPr>
+      </w:pPr>
+      <w:proofErr w:type="gramStart"/>
+      <w:r>
+        <w:rPr>
+          <w:lang w:val="en-US"/>
+        </w:rPr>
+        <w:t>SOURCE  EQU</w:t>
+      </w:r>
+      <w:proofErr w:type="gramEnd"/>
+      <w:r>
+        <w:rPr>
+          <w:lang w:val="en-US"/>
+        </w:rPr>
+        <w:t xml:space="preserve">    </w:t>
+      </w:r>
+      <w:r>
+        <w:rPr>
+          <w:lang w:val="en-US"/>
+        </w:rPr>
+        <w:t>0x10000100</w:t>
+      </w:r>
+    </w:p>
+    <w:p>
+      <w:pPr>
+        <w:tabs>
+          <w:tab w:val="left" w:pos="3240"/>
+        </w:tabs>
+        <w:rPr>
+          <w:lang w:val="en-US"/>
+        </w:rPr>
+      </w:pPr>
+      <w:r>
+        <w:rPr>
+          <w:lang w:val="en-US"/>
+        </w:rPr>
+        <w:t xml:space="preserve">DEST    EQU     </w:t>
+      </w:r>
+      <w:r>
+        <w:rPr>
+          <w:lang w:val="en-US"/>
+        </w:rPr>
+        <w:t xml:space="preserve">  </w:t>
+      </w:r>
+      <w:r>
+        <w:rPr>
+          <w:lang w:val="en-US"/>
+        </w:rPr>
+        <w:t>0x10000300</w:t>
+      </w:r>
+    </w:p>
+    <w:p>
+      <w:pPr>
+        <w:tabs>
+          <w:tab w:val="left" w:pos="3240"/>
+        </w:tabs>
+        <w:rPr>
+          <w:lang w:val="en-US"/>
+        </w:rPr>
+      </w:pPr>
+      <w:r>
+        <w:rPr>
+          <w:lang w:val="en-US"/>
+        </w:rPr>
+        <w:t>COUNT   EQU    100</w:t>
+      </w:r>
+      <w:r>
+        <w:rPr>
+          <w:lang w:val="en-US"/>
+        </w:rPr>
+        <w:tab/>
+      </w:r>
+      <w:r>
+        <w:rPr>
+          <w:lang w:val="en-US"/>
+        </w:rPr>
+        <w:tab/>
+      </w:r>
+      <w:r>
+        <w:rPr>
+          <w:lang w:val="en-US"/>
+        </w:rPr>
+        <w:tab/>
+      </w:r>
+    </w:p>
+    <w:p>
+      <w:pPr>
+        <w:tabs>
+          <w:tab w:val="left" w:pos="3240"/>
+        </w:tabs>
+        <w:rPr>
+          <w:lang w:val="en-US"/>
+        </w:rPr>
+      </w:pPr>
+      <w:r>
+        <w:rPr>
+          <w:lang w:val="en-US"/>
+        </w:rPr>
+        <w:tab/>
+      </w:r>
+      <w:r>
+        <w:rPr>
+          <w:lang w:val="en-US"/>
+        </w:rPr>
+        <w:tab/>
+      </w:r>
+    </w:p>
+    <w:p>
+      <w:pPr>
+        <w:tabs>
+          <w:tab w:val="left" w:pos="3240"/>
+        </w:tabs>
+        <w:rPr>
+          <w:lang w:val="en-US"/>
+        </w:rPr>
+      </w:pPr>
+      <w:r>
+        <w:rPr>
+          <w:lang w:val="en-US"/>
+        </w:rPr>
+        <w:tab/>
+        <w:t>AREA MEM_OP, CODE, READONLY, ALIGN=2</w:t>
+      </w:r>
+    </w:p>
+    <w:p>
+      <w:pPr>
+        <w:tabs>
+          <w:tab w:val="left" w:pos="3240"/>
+        </w:tabs>
+        <w:rPr>
+          <w:lang w:val="en-US"/>
+        </w:rPr>
+      </w:pPr>
+      <w:r>
+        <w:rPr>
+          <w:lang w:val="en-US"/>
+        </w:rPr>
+        <w:tab/>
+        <w:t>EXPORT __main</w:t>
+      </w:r>
+    </w:p>
+    <w:p>
+      <w:pPr>
+        <w:tabs>
+          <w:tab w:val="left" w:pos="3240"/>
+        </w:tabs>
+        <w:rPr>
+          <w:lang w:val="en-US"/>
+        </w:rPr>
+      </w:pPr>
+      <w:r>
+        <w:rPr>
+          <w:lang w:val="en-US"/>
+        </w:rPr>
+        <w:t>ENTRY</w:t>
+      </w:r>
+    </w:p>
+    <w:p>
+      <w:pPr>
+        <w:tabs>
+          <w:tab w:val="left" w:pos="3240"/>
+        </w:tabs>
+        <w:rPr>
+          <w:lang w:val="en-US"/>
+        </w:rPr>
+      </w:pPr>
+      <w:r>
+        <w:rPr>
+          <w:lang w:val="en-US"/>
+        </w:rPr>
+        <w:t>__main</w:t>
+      </w:r>
+    </w:p>
+    <w:p>
+      <w:pPr>
+        <w:tabs>
+          <w:tab w:val="left" w:pos="3240"/>
+        </w:tabs>
+        <w:rPr>
+          <w:lang w:val="en-US"/>
+        </w:rPr>
+      </w:pPr>
+      <w:r>
+        <w:rPr>
+          <w:lang w:val="en-US"/>
+        </w:rPr>
+        <w:t xml:space="preserve">    </w:t>
+      </w:r>
+      <w:r>
+        <w:rPr>
+          <w:lang w:val="en-US"/>
+        </w:rPr>
+        <w:tab/>
+      </w:r>
+      <w:r>
+        <w:rPr>
+          <w:lang w:val="en-US"/>
+        </w:rPr>
+        <w:tab/>
+        <w:t>LDR R0, =SOURCE</w:t>
+      </w:r>
+    </w:p>
+    <w:p>
+      <w:pPr>
+        <w:tabs>
+          <w:tab w:val="left" w:pos="3240"/>
+        </w:tabs>
+        <w:rPr>
+          <w:lang w:val="en-US"/>
+        </w:rPr>
+      </w:pPr>
+      <w:r>
+        <w:rPr>
+          <w:lang w:val="en-US"/>
+        </w:rPr>
+        <w:tab/>
+      </w:r>
+      <w:r>
+        <w:rPr>
+          <w:lang w:val="en-US"/>
+        </w:rPr>
+        <w:tab/>
+        <w:t>LDR R1, =FILL_VAL</w:t>
+      </w:r>
+    </w:p>
+    <w:p>
+      <w:pPr>
+        <w:tabs>
+          <w:tab w:val="left" w:pos="3240"/>
+        </w:tabs>
+        <w:rPr>
+          <w:lang w:val="en-US"/>
+        </w:rPr>
+      </w:pPr>
+      <w:r>
+        <w:rPr>
+          <w:lang w:val="en-US"/>
+        </w:rPr>
+        <w:tab/>
+      </w:r>
+      <w:r>
+        <w:rPr>
+          <w:lang w:val="en-US"/>
+        </w:rPr>
+        <w:tab/>
+        <w:t>LDR R2, =COUNT</w:t>
+      </w:r>
+    </w:p>
+    <w:p>
+      <w:pPr>
+        <w:tabs>
+          <w:tab w:val="left" w:pos="3240"/>
+        </w:tabs>
+        <w:rPr>
+          <w:lang w:val="en-US"/>
+        </w:rPr>
+      </w:pPr>
+      <w:r>
+        <w:rPr>
+          <w:lang w:val="en-US"/>
+        </w:rPr>
+        <w:tab/>
+      </w:r>
+      <w:r>
+        <w:rPr>
+          <w:lang w:val="en-US"/>
+        </w:rPr>
+        <w:tab/>
+        <w:t>LDR R</w:t>
+      </w:r>
+      <w:proofErr w:type="gramStart"/>
+      <w:r>
+        <w:rPr>
+          <w:lang w:val="en-US"/>
+        </w:rPr>
+        <w:t>3,=</w:t>
+      </w:r>
+      <w:proofErr w:type="gramEnd"/>
+      <w:r>
+        <w:rPr>
+          <w:lang w:val="en-US"/>
+        </w:rPr>
+        <w:t>DEST</w:t>
+      </w:r>
+    </w:p>
+    <w:p>
+      <w:pPr>
+        <w:tabs>
+          <w:tab w:val="left" w:pos="3240"/>
+        </w:tabs>
+        <w:rPr>
+          <w:lang w:val="en-US"/>
+        </w:rPr>
+      </w:pPr>
+      <w:r>
+        <w:rPr>
+          <w:lang w:val="en-US"/>
+        </w:rPr>
+        <w:tab/>
+      </w:r>
+      <w:r>
+        <w:rPr>
+          <w:lang w:val="en-US"/>
+        </w:rPr>
+        <w:tab/>
+      </w:r>
+      <w:proofErr w:type="gramStart"/>
+      <w:r>
+        <w:rPr>
+          <w:lang w:val="en-US"/>
+        </w:rPr>
+        <w:t>;FILL</w:t>
+      </w:r>
+      <w:proofErr w:type="gramEnd"/>
+      <w:r>
+        <w:rPr>
+          <w:lang w:val="en-US"/>
+        </w:rPr>
+        <w:t xml:space="preserve"> THE MEMORY WITH 0xAA</w:t>
+      </w:r>
+    </w:p>
+    <w:p>
+      <w:pPr>
+        <w:tabs>
+          <w:tab w:val="left" w:pos="3240"/>
+        </w:tabs>
+        <w:rPr>
+          <w:lang w:val="en-US"/>
+        </w:rPr>
+      </w:pPr>
+      <w:r>
+        <w:rPr>
+          <w:lang w:val="en-US"/>
+        </w:rPr>
+        <w:t>STO</w:t>
+      </w:r>
+      <w:r>
+        <w:rPr>
+          <w:lang w:val="en-US"/>
+        </w:rPr>
+        <w:tab/>
+      </w:r>
+      <w:r>
+        <w:rPr>
+          <w:lang w:val="en-US"/>
+        </w:rPr>
+        <w:tab/>
+        <w:t>STR R</w:t>
+      </w:r>
+      <w:proofErr w:type="gramStart"/>
+      <w:r>
+        <w:rPr>
+          <w:lang w:val="en-US"/>
+        </w:rPr>
+        <w:t>1,[</w:t>
+      </w:r>
+      <w:proofErr w:type="gramEnd"/>
+      <w:r>
+        <w:rPr>
+          <w:lang w:val="en-US"/>
+        </w:rPr>
+        <w:t>R0], #4</w:t>
+      </w:r>
+    </w:p>
+    <w:p>
+      <w:pPr>
+        <w:tabs>
+          <w:tab w:val="left" w:pos="3240"/>
+        </w:tabs>
+        <w:rPr>
+          <w:lang w:val="en-US"/>
+        </w:rPr>
+      </w:pPr>
+      <w:r>
+        <w:rPr>
+          <w:lang w:val="en-US"/>
+        </w:rPr>
+        <w:tab/>
+      </w:r>
+      <w:r>
+        <w:rPr>
+          <w:lang w:val="en-US"/>
+        </w:rPr>
+        <w:tab/>
+        <w:t>SUBS R</w:t>
+      </w:r>
+      <w:proofErr w:type="gramStart"/>
+      <w:r>
+        <w:rPr>
+          <w:lang w:val="en-US"/>
+        </w:rPr>
+        <w:t>2,R</w:t>
+      </w:r>
+      <w:proofErr w:type="gramEnd"/>
+      <w:r>
+        <w:rPr>
+          <w:lang w:val="en-US"/>
+        </w:rPr>
+        <w:t>2,#4</w:t>
+      </w:r>
+    </w:p>
+    <w:p>
+      <w:pPr>
+        <w:tabs>
+          <w:tab w:val="left" w:pos="3240"/>
+        </w:tabs>
+        <w:rPr>
+          <w:lang w:val="en-US"/>
+        </w:rPr>
+      </w:pPr>
+      <w:r>
+        <w:rPr>
+          <w:lang w:val="en-US"/>
+        </w:rPr>
+        <w:tab/>
+      </w:r>
+      <w:r>
+        <w:rPr>
+          <w:lang w:val="en-US"/>
+        </w:rPr>
+        <w:tab/>
+        <w:t>BNE STO</w:t>
+      </w:r>
+    </w:p>
+    <w:p>
+      <w:pPr>
+        <w:tabs>
+          <w:tab w:val="left" w:pos="3240"/>
+        </w:tabs>
+        <w:rPr>
+          <w:lang w:val="en-US"/>
+        </w:rPr>
+      </w:pPr>
+      <w:r>
+        <w:rPr>
+          <w:lang w:val="en-US"/>
+        </w:rPr>
+        <w:tab/>
+      </w:r>
+    </w:p>
+    <w:p>
+      <w:pPr>
+        <w:tabs>
+          <w:tab w:val="left" w:pos="3240"/>
+        </w:tabs>
+        <w:rPr>
+          <w:lang w:val="en-US"/>
+        </w:rPr>
+      </w:pPr>
+      <w:r>
+        <w:rPr>
+          <w:lang w:val="en-US"/>
+        </w:rPr>
+        <w:tab/>
+      </w:r>
+      <w:r>
+        <w:rPr>
+          <w:lang w:val="en-US"/>
+        </w:rPr>
+        <w:tab/>
+      </w:r>
+      <w:proofErr w:type="gramStart"/>
+      <w:r>
+        <w:rPr>
+          <w:lang w:val="en-US"/>
+        </w:rPr>
+        <w:t>;RESTORE</w:t>
+      </w:r>
+      <w:proofErr w:type="gramEnd"/>
+      <w:r>
+        <w:rPr>
+          <w:lang w:val="en-US"/>
+        </w:rPr>
+        <w:t xml:space="preserve"> THE REGISTER VALUES</w:t>
+      </w:r>
+    </w:p>
+    <w:p>
+      <w:pPr>
+        <w:tabs>
+          <w:tab w:val="left" w:pos="3240"/>
+        </w:tabs>
+        <w:rPr>
+          <w:lang w:val="en-US"/>
+        </w:rPr>
+      </w:pPr>
+      <w:r>
+        <w:rPr>
+          <w:lang w:val="en-US"/>
+        </w:rPr>
+        <w:tab/>
+      </w:r>
+      <w:r>
+        <w:rPr>
+          <w:lang w:val="en-US"/>
+        </w:rPr>
+        <w:tab/>
+        <w:t>LDR R0, =SOURCE</w:t>
+      </w:r>
+    </w:p>
+    <w:p>
+      <w:pPr>
+        <w:tabs>
+          <w:tab w:val="left" w:pos="3240"/>
+        </w:tabs>
+        <w:rPr>
+          <w:lang w:val="en-US"/>
+        </w:rPr>
+      </w:pPr>
+      <w:r>
+        <w:rPr>
+          <w:lang w:val="en-US"/>
+        </w:rPr>
+        <w:tab/>
+      </w:r>
+      <w:r>
+        <w:rPr>
+          <w:lang w:val="en-US"/>
+        </w:rPr>
+        <w:tab/>
+        <w:t>LDR R2, =COUNT</w:t>
+      </w:r>
+    </w:p>
+    <w:p>
+      <w:pPr>
+        <w:tabs>
+          <w:tab w:val="left" w:pos="3240"/>
+        </w:tabs>
+        <w:rPr>
+          <w:lang w:val="en-US"/>
+        </w:rPr>
+      </w:pPr>
+      <w:r>
+        <w:rPr>
+          <w:lang w:val="en-US"/>
+        </w:rPr>
+        <w:tab/>
+      </w:r>
+    </w:p>
+    <w:p>
+      <w:pPr>
+        <w:tabs>
+          <w:tab w:val="left" w:pos="3240"/>
+        </w:tabs>
+        <w:rPr>
+          <w:lang w:val="en-US"/>
+        </w:rPr>
+      </w:pPr>
+      <w:r>
+        <w:rPr>
+          <w:lang w:val="en-US"/>
+        </w:rPr>
+        <w:tab/>
+      </w:r>
+      <w:proofErr w:type="gramStart"/>
+      <w:r>
+        <w:rPr>
+          <w:lang w:val="en-US"/>
+        </w:rPr>
+        <w:t>;MOVE</w:t>
+      </w:r>
+      <w:proofErr w:type="gramEnd"/>
+      <w:r>
+        <w:rPr>
+          <w:lang w:val="en-US"/>
+        </w:rPr>
+        <w:t xml:space="preserve"> THE SOURCE TO DEST</w:t>
+      </w:r>
+    </w:p>
+    <w:p>
+      <w:pPr>
+        <w:tabs>
+          <w:tab w:val="left" w:pos="3240"/>
+        </w:tabs>
+        <w:rPr>
+          <w:lang w:val="en-US"/>
+        </w:rPr>
+      </w:pPr>
+      <w:r>
+        <w:rPr>
+          <w:lang w:val="en-US"/>
+        </w:rPr>
+        <w:t>STO1</w:t>
+      </w:r>
+      <w:r>
+        <w:rPr>
+          <w:lang w:val="en-US"/>
+        </w:rPr>
+        <w:tab/>
+        <w:t>LDR R</w:t>
+      </w:r>
+      <w:proofErr w:type="gramStart"/>
+      <w:r>
+        <w:rPr>
+          <w:lang w:val="en-US"/>
+        </w:rPr>
+        <w:t>4,[</w:t>
+      </w:r>
+      <w:proofErr w:type="gramEnd"/>
+      <w:r>
+        <w:rPr>
+          <w:lang w:val="en-US"/>
+        </w:rPr>
+        <w:t>R0],#4</w:t>
+      </w:r>
+    </w:p>
+    <w:p>
+      <w:pPr>
+        <w:tabs>
+          <w:tab w:val="left" w:pos="3240"/>
+        </w:tabs>
+        <w:rPr>
+          <w:lang w:val="en-US"/>
+        </w:rPr>
+      </w:pPr>
+      <w:r>
+        <w:rPr>
+          <w:lang w:val="en-US"/>
+        </w:rPr>
+        <w:t xml:space="preserve">        </w:t>
+      </w:r>
+      <w:r>
+        <w:rPr>
+          <w:lang w:val="en-US"/>
+        </w:rPr>
+        <w:tab/>
+      </w:r>
+      <w:r>
+        <w:rPr>
+          <w:lang w:val="en-US"/>
+        </w:rPr>
+        <w:t>STR R4, [R3</w:t>
+      </w:r>
+      <w:proofErr w:type="gramStart"/>
+      <w:r>
+        <w:rPr>
+          <w:lang w:val="en-US"/>
+        </w:rPr>
+        <w:t>],#</w:t>
+      </w:r>
+      <w:proofErr w:type="gramEnd"/>
+      <w:r>
+        <w:rPr>
+          <w:lang w:val="en-US"/>
+        </w:rPr>
+        <w:t>4</w:t>
+      </w:r>
+    </w:p>
+    <w:p>
+      <w:pPr>
+        <w:tabs>
+          <w:tab w:val="left" w:pos="3240"/>
+        </w:tabs>
+        <w:rPr>
+          <w:lang w:val="en-US"/>
+        </w:rPr>
+      </w:pPr>
+      <w:r>
+        <w:rPr>
+          <w:lang w:val="en-US"/>
+        </w:rPr>
+        <w:lastRenderedPageBreak/>
+        <w:tab/>
+        <w:t>SUBS R</w:t>
+      </w:r>
+      <w:proofErr w:type="gramStart"/>
+      <w:r>
+        <w:rPr>
+          <w:lang w:val="en-US"/>
+        </w:rPr>
+        <w:t>2,R</w:t>
+      </w:r>
+      <w:proofErr w:type="gramEnd"/>
+      <w:r>
+        <w:rPr>
+          <w:lang w:val="en-US"/>
+        </w:rPr>
+        <w:t>2,#4</w:t>
+      </w:r>
+    </w:p>
+    <w:p>
+      <w:pPr>
+        <w:tabs>
+          <w:tab w:val="left" w:pos="3240"/>
+        </w:tabs>
+        <w:rPr>
+          <w:lang w:val="en-US"/>
+        </w:rPr>
+      </w:pPr>
+      <w:r>
+        <w:rPr>
+          <w:lang w:val="en-US"/>
+        </w:rPr>
+        <w:tab/>
+        <w:t>BNE STO1</w:t>
+      </w:r>
+    </w:p>
+    <w:p>
+      <w:pPr>
+        <w:tabs>
+          <w:tab w:val="left" w:pos="3240"/>
+        </w:tabs>
+        <w:rPr>
+          <w:lang w:val="en-US"/>
+        </w:rPr>
+      </w:pPr>
+      <w:r>
+        <w:rPr>
+          <w:lang w:val="en-US"/>
+        </w:rPr>
+        <w:tab/>
+        <w:t xml:space="preserve">L   </w:t>
+      </w:r>
+      <w:r>
+        <w:rPr>
+          <w:lang w:val="en-US"/>
+        </w:rPr>
+        <w:tab/>
+        <w:t>B L</w:t>
+      </w:r>
+    </w:p>
+    <w:p>
+      <w:pPr>
+        <w:tabs>
+          <w:tab w:val="left" w:pos="3240"/>
+        </w:tabs>
+        <w:rPr>
+          <w:lang w:val="en-US"/>
+        </w:rPr>
+      </w:pPr>
+      <w:r>
+        <w:rPr>
+          <w:lang w:val="en-US"/>
+        </w:rPr>
+        <w:tab/>
+        <w:t>END</w:t>
+      </w:r>
+    </w:p>
+    <w:p>
+      <w:pPr>
+        <w:tabs>
+          <w:tab w:val="left" w:pos="3240"/>
+        </w:tabs>
+        <w:rPr>
+          <w:lang w:val="en-US"/>
+        </w:rPr>
+      </w:pPr>
+    </w:p>
+    <w:p>
+      <w:pPr>
+        <w:tabs>
+          <w:tab w:val="left" w:pos="3240"/>
+        </w:tabs>
+        <w:rPr>
+          <w:lang w:val="en-US"/>
+        </w:rPr>
+      </w:pPr>
+      <w:r>
+        <w:rPr>
+          <w:lang w:val="en-US"/>
+        </w:rPr>
+        <w:t>Output:</w:t>
+      </w:r>
+    </w:p>
+    <w:p>
+      <w:pPr>
+        <w:tabs>
+          <w:tab w:val="left" w:pos="3240"/>
+        </w:tabs>
+        <w:rPr>
+          <w:lang w:val="en-US"/>
+        </w:rPr>
+      </w:pPr>
+      <w:r>
+        <w:rPr>
+          <w:noProof/>
+          <w:lang w:val="en-US"/>
+        </w:rPr>
+        <w:drawing>
+          <wp:inline distT="0" distB="0" distL="0" distR="0" wp14:anchorId="5DE712EF" wp14:editId="211DD52B">
+            <wp:extent cx="6640195" cy="2038985"/>
+            <wp:effectExtent l="0" t="0" r="8255" b="0"/>
+            <wp:docPr id="2" name="Picture 2"/>
+            <wp:cNvGraphicFramePr>
+              <a:graphicFrameLocks xmlns:a="http://schemas.openxmlformats.org/drawingml/2006/main" noChangeAspect="1"/>
+            </wp:cNvGraphicFramePr>
+            <a:graphic xmlns:a="http://schemas.openxmlformats.org/drawingml/2006/main">
+              <a:graphicData uri="http://schemas.openxmlformats.org/drawingml/2006/picture">
+                <pic:pic xmlns:pic="http://schemas.openxmlformats.org/drawingml/2006/picture">
+                  <pic:nvPicPr>
+                    <pic:cNvPr id="0" name="Picture 1"/>
+                    <pic:cNvPicPr>
+                      <a:picLocks noChangeAspect="1" noChangeArrowheads="1"/>
+                    </pic:cNvPicPr>
+                  </pic:nvPicPr>
+                  <pic:blipFill>
+                    <a:blip r:embed="rId7" cstate="print">
+                      <a:extLst>
+                        <a:ext uri="{28A0092B-C50C-407E-A947-70E740481C1C}">
+                          <a14:useLocalDpi xmlns:a14="http://schemas.microsoft.com/office/drawing/2010/main" val="0"/>
+                        </a:ext>
+                      </a:extLst>
+                    </a:blip>
+                    <a:srcRect/>
+                    <a:stretch>
+                      <a:fillRect/>
+                    </a:stretch>
+                  </pic:blipFill>
+                  <pic:spPr bwMode="auto">
+                    <a:xfrm>
+                      <a:off x="0" y="0"/>
+                      <a:ext cx="6640195" cy="2038985"/>
+                    </a:xfrm>
+                    <a:prstGeom prst="rect">
+                      <a:avLst/>
+                    </a:prstGeom>
+                    <a:noFill/>
+                    <a:ln>
+                      <a:noFill/>
+                    </a:ln>
+                  </pic:spPr>
+                </pic:pic>
+              </a:graphicData>
+            </a:graphic>
+          </wp:inline>
+        </w:drawing>
+      </w:r>
+    </w:p>
+    <w:p>
+      <w:pPr>
+        <w:tabs>
+          <w:tab w:val="left" w:pos="3240"/>
+        </w:tabs>
+        <w:rPr>
+          <w:lang w:val="en-US"/>
+        </w:rPr>
+      </w:pPr>
+    </w:p>
+    <w:p>
+      <w:pPr>
+        <w:tabs>
+          <w:tab w:val="left" w:pos="3240"/>
+        </w:tabs>
+        <w:rPr>
+          <w:lang w:val="en-US"/>
+        </w:rPr>
+      </w:pPr>
+    </w:p>
+    <w:p>
+      <w:pPr>
+        <w:tabs>
+          <w:tab w:val="left" w:pos="3240"/>
+        </w:tabs>
+        <w:rPr>
+          <w:b/>
+          <w:bCs/>
+          <w:lang w:val="en-US"/>
+        </w:rPr>
+      </w:pPr>
+      <w:r>
+        <w:rPr>
+          <w:b/>
+          <w:bCs/>
+          <w:lang w:val="en-US"/>
+        </w:rPr>
+        <w:t>Work for students:</w:t>
+      </w:r>
+    </w:p>
+    <w:p>
+      <w:pPr>
+        <w:tabs>
+          <w:tab w:val="left" w:pos="3240"/>
+        </w:tabs>
+        <w:rPr>
+          <w:lang w:val="en-US"/>
+        </w:rPr>
+      </w:pPr>
+      <w:r>
+        <w:rPr>
+          <w:lang w:val="en-US"/>
+        </w:rPr>
+        <w:t xml:space="preserve"> Complete the algorithm section for exercise 2.</w:t>
+      </w:r>
+    </w:p>
+    <w:p>
+      <w:pPr>
+        <w:tabs>
+          <w:tab w:val="left" w:pos="3240"/>
+        </w:tabs>
+        <w:rPr>
+          <w:lang w:val="en-US"/>
+        </w:rPr>
+      </w:pPr>
+    </w:p>
+    <w:p>
+      <w:pPr>
+        <w:tabs>
+          <w:tab w:val="left" w:pos="3240"/>
+        </w:tabs>
+        <w:rPr>
+          <w:lang w:val="en-US"/>
+        </w:rPr>
+      </w:pPr>
+    </w:p>
+    <w:p>
+      <w:pPr>
+        <w:tabs>
+          <w:tab w:val="left" w:pos="3240"/>
+        </w:tabs>
+        <w:rPr>
+          <w:lang w:val="en-US"/>
+        </w:rPr>
+      </w:pPr>
+    </w:p>
+    <w:p>
+      <w:pPr>
+        <w:tabs>
+          <w:tab w:val="left" w:pos="3240"/>
+        </w:tabs>
+        <w:rPr>
+          <w:lang w:val="en-US"/>
+        </w:rPr>
+      </w:pPr>
+    </w:p>
+    <w:p>
+      <w:pPr>
+        <w:tabs>
+          <w:tab w:val="left" w:pos="3240"/>
+        </w:tabs>
+        <w:rPr>
+          <w:lang w:val="en-US"/>
+        </w:rPr>
+      </w:pPr>
+    </w:p>
+    <w:p>
+      <w:pPr>
+        <w:tabs>
+          <w:tab w:val="left" w:pos="3240"/>
+        </w:tabs>
+        <w:rPr>
+          <w:lang w:val="en-US"/>
+        </w:rPr>
+      </w:pPr>
+    </w:p>
+    <w:p>
+      <w:pPr>
+        <w:tabs>
+          <w:tab w:val="left" w:pos="3240"/>
+        </w:tabs>
+        <w:rPr>
+          <w:lang w:val="en-US"/>
+        </w:rPr>
+      </w:pPr>
+    </w:p>
+    <w:p>
+      <w:pPr>
+        <w:tabs>
+          <w:tab w:val="left" w:pos="3240"/>
+        </w:tabs>
+        <w:rPr>
+          <w:lang w:val="en-US"/>
+        </w:rPr>
+      </w:pPr>
+    </w:p>
+    <w:p>
+      <w:pPr>
+        <w:tabs>
+          <w:tab w:val="left" w:pos="3240"/>
+        </w:tabs>
+        <w:rPr>
+          <w:lang w:val="en-US"/>
+        </w:rPr>
+      </w:pPr>
+    </w:p>
+    <w:p>
+      <w:pPr>
+        <w:tabs>
+          <w:tab w:val="left" w:pos="3240"/>
+        </w:tabs>
+        <w:rPr>
+          <w:lang w:val="en-US"/>
+        </w:rPr>
+      </w:pPr>
+    </w:p>
+    <w:p>
+      <w:pPr>
+        <w:tabs>
+          <w:tab w:val="left" w:pos="3240"/>
+        </w:tabs>
+        <w:rPr>
+          <w:lang w:val="en-US"/>
+        </w:rPr>
+      </w:pPr>
+    </w:p>
+    <w:p>
+      <w:pPr>
+        <w:tabs>
+          <w:tab w:val="left" w:pos="3240"/>
+        </w:tabs>
+        <w:rPr>
+          <w:lang w:val="en-US"/>
+        </w:rPr>
+      </w:pPr>
+    </w:p>
+    <w:p>
+      <w:pPr>
+        <w:tabs>
+          <w:tab w:val="left" w:pos="3240"/>
+        </w:tabs>
+        <w:rPr>
+          <w:lang w:val="en-US"/>
+        </w:rPr>
+      </w:pPr>
+    </w:p>
+    <w:p>
+      <w:pPr>
+        <w:tabs>
+          <w:tab w:val="left" w:pos="3240"/>
+        </w:tabs>
+        <w:rPr>
+          <w:lang w:val="en-US"/>
+        </w:rPr>
+      </w:pPr>
+    </w:p>
+    <w:p>
+      <w:pPr>
+        <w:tabs>
+          <w:tab w:val="left" w:pos="3240"/>
+        </w:tabs>
+        <w:rPr>
+          <w:lang w:val="en-US"/>
+        </w:rPr>
+      </w:pPr>
+      <w:r>
+        <w:rPr>
+          <w:b/>
+          <w:bCs/>
+          <w:lang w:val="en-US"/>
+        </w:rPr>
+        <w:t>Conclusion:</w:t>
+      </w:r>
+      <w:r>
+        <w:rPr>
+          <w:lang w:val="en-US"/>
+        </w:rPr>
+        <w:t xml:space="preserve">  Thus, an assembly program is written </w:t>
+      </w:r>
+      <w:proofErr w:type="gramStart"/>
+      <w:r>
+        <w:rPr>
+          <w:lang w:val="en-US"/>
+        </w:rPr>
+        <w:t xml:space="preserve">to  </w:t>
+      </w:r>
+      <w:r>
+        <w:rPr>
+          <w:lang w:val="en-US"/>
+        </w:rPr>
+        <w:t>fill</w:t>
+      </w:r>
+      <w:proofErr w:type="gramEnd"/>
+      <w:r>
+        <w:rPr>
+          <w:lang w:val="en-US"/>
+        </w:rPr>
+        <w:t xml:space="preserve"> the memory block with particular byte pattern and copy the block of memory to another location. </w:t>
+      </w:r>
+    </w:p>
+    <w:p>
+      <w:pPr>
+        <w:tabs>
+          <w:tab w:val="left" w:pos="3240"/>
+        </w:tabs>
+        <w:rPr>
+          <w:lang w:val="en-US"/>
+        </w:rPr>
+      </w:pPr>
+      <w:r>
+        <w:rPr>
+          <w:lang w:val="en-US"/>
+        </w:rPr>
+        <w:t xml:space="preserve">Project folder: </w:t>
+      </w:r>
+      <w:proofErr w:type="spellStart"/>
+      <w:r>
+        <w:rPr>
+          <w:lang w:val="en-US"/>
+        </w:rPr>
+        <w:t>mem_op</w:t>
+      </w:r>
+      <w:proofErr w:type="spellEnd"/>
     </w:p>
     <w:sectPr>
       <w:pgSz w:w="11906" w:h="16838"/>
@@ -3554,6 +4631,95 @@
     </w:lvl>
   </w:abstractNum>
   <w:abstractNum w:abstractNumId="5" w15:restartNumberingAfterBreak="0">
+    <w:nsid w:val="405A6B4B"/>
+    <w:multiLevelType w:val="hybridMultilevel"/>
+    <w:tmpl w:val="CE6C8100"/>
+    <w:lvl w:ilvl="0" w:tplc="4009000F">
+      <w:start w:val="1"/>
+      <w:numFmt w:val="decimal"/>
+      <w:lvlText w:val="%1."/>
+      <w:lvlJc w:val="left"/>
+      <w:pPr>
+        <w:ind w:left="720" w:hanging="360"/>
+      </w:pPr>
+      <w:rPr>
+        <w:rFonts w:hint="default"/>
+      </w:rPr>
+    </w:lvl>
+    <w:lvl w:ilvl="1" w:tplc="40090019" w:tentative="1">
+      <w:start w:val="1"/>
+      <w:numFmt w:val="lowerLetter"/>
+      <w:lvlText w:val="%2."/>
+      <w:lvlJc w:val="left"/>
+      <w:pPr>
+        <w:ind w:left="1440" w:hanging="360"/>
+      </w:pPr>
+    </w:lvl>
+    <w:lvl w:ilvl="2" w:tplc="4009001B" w:tentative="1">
+      <w:start w:val="1"/>
+      <w:numFmt w:val="lowerRoman"/>
+      <w:lvlText w:val="%3."/>
+      <w:lvlJc w:val="right"/>
+      <w:pPr>
+        <w:ind w:left="2160" w:hanging="180"/>
+      </w:pPr>
+    </w:lvl>
+    <w:lvl w:ilvl="3" w:tplc="4009000F" w:tentative="1">
+      <w:start w:val="1"/>
+      <w:numFmt w:val="decimal"/>
+      <w:lvlText w:val="%4."/>
+      <w:lvlJc w:val="left"/>
+      <w:pPr>
+        <w:ind w:left="2880" w:hanging="360"/>
+      </w:pPr>
+    </w:lvl>
+    <w:lvl w:ilvl="4" w:tplc="40090019" w:tentative="1">
+      <w:start w:val="1"/>
+      <w:numFmt w:val="lowerLetter"/>
+      <w:lvlText w:val="%5."/>
+      <w:lvlJc w:val="left"/>
+      <w:pPr>
+        <w:ind w:left="3600" w:hanging="360"/>
+      </w:pPr>
+    </w:lvl>
+    <w:lvl w:ilvl="5" w:tplc="4009001B" w:tentative="1">
+      <w:start w:val="1"/>
+      <w:numFmt w:val="lowerRoman"/>
+      <w:lvlText w:val="%6."/>
+      <w:lvlJc w:val="right"/>
+      <w:pPr>
+        <w:ind w:left="4320" w:hanging="180"/>
+      </w:pPr>
+    </w:lvl>
+    <w:lvl w:ilvl="6" w:tplc="4009000F" w:tentative="1">
+      <w:start w:val="1"/>
+      <w:numFmt w:val="decimal"/>
+      <w:lvlText w:val="%7."/>
+      <w:lvlJc w:val="left"/>
+      <w:pPr>
+        <w:ind w:left="5040" w:hanging="360"/>
+      </w:pPr>
+    </w:lvl>
+    <w:lvl w:ilvl="7" w:tplc="40090019" w:tentative="1">
+      <w:start w:val="1"/>
+      <w:numFmt w:val="lowerLetter"/>
+      <w:lvlText w:val="%8."/>
+      <w:lvlJc w:val="left"/>
+      <w:pPr>
+        <w:ind w:left="5760" w:hanging="360"/>
+      </w:pPr>
+    </w:lvl>
+    <w:lvl w:ilvl="8" w:tplc="4009001B" w:tentative="1">
+      <w:start w:val="1"/>
+      <w:numFmt w:val="lowerRoman"/>
+      <w:lvlText w:val="%9."/>
+      <w:lvlJc w:val="right"/>
+      <w:pPr>
+        <w:ind w:left="6480" w:hanging="180"/>
+      </w:pPr>
+    </w:lvl>
+  </w:abstractNum>
+  <w:abstractNum w:abstractNumId="6" w15:restartNumberingAfterBreak="0">
     <w:nsid w:val="554E4AD9"/>
     <w:multiLevelType w:val="hybridMultilevel"/>
     <w:tmpl w:val="05F84070"/>
@@ -3642,7 +4808,7 @@
       </w:pPr>
     </w:lvl>
   </w:abstractNum>
-  <w:abstractNum w:abstractNumId="6" w15:restartNumberingAfterBreak="0">
+  <w:abstractNum w:abstractNumId="7" w15:restartNumberingAfterBreak="0">
     <w:nsid w:val="5DF54190"/>
     <w:multiLevelType w:val="hybridMultilevel"/>
     <w:tmpl w:val="CE6C8100"/>
@@ -3731,7 +4897,7 @@
       </w:pPr>
     </w:lvl>
   </w:abstractNum>
-  <w:abstractNum w:abstractNumId="7" w15:restartNumberingAfterBreak="0">
+  <w:abstractNum w:abstractNumId="8" w15:restartNumberingAfterBreak="0">
     <w:nsid w:val="74757BDD"/>
     <w:multiLevelType w:val="hybridMultilevel"/>
     <w:tmpl w:val="CE6C8100"/>
@@ -3820,7 +4986,7 @@
       </w:pPr>
     </w:lvl>
   </w:abstractNum>
-  <w:abstractNum w:abstractNumId="8" w15:restartNumberingAfterBreak="0">
+  <w:abstractNum w:abstractNumId="9" w15:restartNumberingAfterBreak="0">
     <w:nsid w:val="7D5D1BF9"/>
     <w:multiLevelType w:val="hybridMultilevel"/>
     <w:tmpl w:val="CE6C8100"/>
@@ -3916,16 +5082,16 @@
     <w:abstractNumId w:val="3"/>
   </w:num>
   <w:num w:numId="3">
-    <w:abstractNumId w:val="7"/>
+    <w:abstractNumId w:val="8"/>
   </w:num>
   <w:num w:numId="4">
     <w:abstractNumId w:val="4"/>
   </w:num>
   <w:num w:numId="5">
-    <w:abstractNumId w:val="6"/>
+    <w:abstractNumId w:val="7"/>
   </w:num>
   <w:num w:numId="6">
-    <w:abstractNumId w:val="8"/>
+    <w:abstractNumId w:val="9"/>
   </w:num>
   <w:num w:numId="7">
     <w:abstractNumId w:val="0"/>
@@ -3934,6 +5100,9 @@
     <w:abstractNumId w:val="2"/>
   </w:num>
   <w:num w:numId="9">
+    <w:abstractNumId w:val="6"/>
+  </w:num>
+  <w:num w:numId="10">
     <w:abstractNumId w:val="5"/>
   </w:num>
 </w:numbering>

</xml_diff>